<commit_message>
ENGG 27 | Project 1 Submission
</commit_message>
<xml_diff>
--- a/ENGG 27 - 2/Project 1/DOCS AND SUBS/Estacio_Documentation.docx
+++ b/ENGG 27 - 2/Project 1/DOCS AND SUBS/Estacio_Documentation.docx
@@ -1,12 +1,14 @@
 
 <file path=word/document.xml><?xml version="1.0" encoding="utf-8"?>
-<w:document xmlns:wpc="http://schemas.microsoft.com/office/word/2010/wordprocessingCanvas" xmlns:cx="http://schemas.microsoft.com/office/drawing/2014/chartex" xmlns:cx1="http://schemas.microsoft.com/office/drawing/2015/9/8/chartex" xmlns:cx2="http://schemas.microsoft.com/office/drawing/2015/10/21/chartex" xmlns:cx3="http://schemas.microsoft.com/office/drawing/2016/5/9/chartex" xmlns:cx4="http://schemas.microsoft.com/office/drawing/2016/5/10/chartex" xmlns:cx5="http://schemas.microsoft.com/office/drawing/2016/5/11/chartex" xmlns:cx6="http://schemas.microsoft.com/office/drawing/2016/5/12/chartex" xmlns:cx7="http://schemas.microsoft.com/office/drawing/2016/5/13/chartex" xmlns:cx8="http://schemas.microsoft.com/office/drawing/2016/5/14/chartex" xmlns:mc="http://schemas.openxmlformats.org/markup-compatibility/2006" xmlns:aink="http://schemas.microsoft.com/office/drawing/2016/ink" xmlns:am3d="http://schemas.microsoft.com/office/drawing/2017/model3d" xmlns:o="urn:schemas-microsoft-com:office:office" xmlns:oel="http://schemas.microsoft.com/office/2019/extlst" xmlns:r="http://schemas.openxmlformats.org/officeDocument/2006/relationships" xmlns:m="http://schemas.openxmlformats.org/officeDocument/2006/math" xmlns:v="urn:schemas-microsoft-com:vml" xmlns:wp14="http://schemas.microsoft.com/office/word/2010/wordprocessingDrawing" xmlns:wp="http://schemas.openxmlformats.org/drawingml/2006/wordprocessingDrawing" xmlns:w10="urn:schemas-microsoft-com:office:word" xmlns:w="http://schemas.openxmlformats.org/wordprocessingml/2006/main" xmlns:w14="http://schemas.microsoft.com/office/word/2010/wordml" xmlns:w15="http://schemas.microsoft.com/office/word/2012/wordml" xmlns:w16cex="http://schemas.microsoft.com/office/word/2018/wordml/cex" xmlns:w16cid="http://schemas.microsoft.com/office/word/2016/wordml/cid" xmlns:w16="http://schemas.microsoft.com/office/word/2018/wordml" xmlns:w16du="http://schemas.microsoft.com/office/word/2023/wordml/word16du" xmlns:w16sdtdh="http://schemas.microsoft.com/office/word/2020/wordml/sdtdatahash" xmlns:w16sdtfl="http://schemas.microsoft.com/office/word/2024/wordml/sdtformatlock" xmlns:w16se="http://schemas.microsoft.com/office/word/2015/wordml/symex" xmlns:wpg="http://schemas.microsoft.com/office/word/2010/wordprocessingGroup" xmlns:wpi="http://schemas.microsoft.com/office/word/2010/wordprocessingInk" xmlns:wne="http://schemas.microsoft.com/office/word/2006/wordml" xmlns:wps="http://schemas.microsoft.com/office/word/2010/wordprocessingShape" mc:Ignorable="w14 w15 w16se w16cid w16 w16cex w16sdtdh w16sdtfl w16du wp14">
+<w:document xmlns:o="urn:schemas-microsoft-com:office:office" xmlns:r="http://schemas.openxmlformats.org/officeDocument/2006/relationships" xmlns:v="urn:schemas-microsoft-com:vml" xmlns:w="http://schemas.openxmlformats.org/wordprocessingml/2006/main" xmlns:w10="urn:schemas-microsoft-com:office:word" xmlns:wp="http://schemas.openxmlformats.org/drawingml/2006/wordprocessingDrawing" xmlns:wps="http://schemas.microsoft.com/office/word/2010/wordprocessingShape" xmlns:wpg="http://schemas.microsoft.com/office/word/2010/wordprocessingGroup" xmlns:mc="http://schemas.openxmlformats.org/markup-compatibility/2006" xmlns:wp14="http://schemas.microsoft.com/office/word/2010/wordprocessingDrawing" xmlns:w14="http://schemas.microsoft.com/office/word/2010/wordml" xmlns:w15="http://schemas.microsoft.com/office/word/2012/wordml" mc:Ignorable="w14 wp14 w15">
   <w:body>
     <w:p>
       <w:pPr>
+        <w:pStyle w:val="Normal"/>
         <w:jc w:val="center"/>
         <w:rPr>
           <w:rFonts w:ascii="Liberation Serif" w:hAnsi="Liberation Serif"/>
+          <w:b/>
           <w:b/>
           <w:bCs/>
         </w:rPr>
@@ -22,9 +24,11 @@
     </w:p>
     <w:p>
       <w:pPr>
+        <w:pStyle w:val="Normal"/>
         <w:jc w:val="center"/>
         <w:rPr>
           <w:rFonts w:ascii="Liberation Serif" w:hAnsi="Liberation Serif"/>
+          <w:b/>
           <w:b/>
           <w:bCs/>
         </w:rPr>
@@ -40,9 +44,11 @@
     </w:p>
     <w:p>
       <w:pPr>
+        <w:pStyle w:val="Normal"/>
         <w:jc w:val="center"/>
         <w:rPr>
           <w:rFonts w:ascii="Liberation Serif" w:hAnsi="Liberation Serif"/>
+          <w:b/>
           <w:b/>
           <w:bCs/>
         </w:rPr>
@@ -58,9 +64,11 @@
     </w:p>
     <w:p>
       <w:pPr>
+        <w:pStyle w:val="Normal"/>
         <w:jc w:val="center"/>
         <w:rPr>
           <w:rFonts w:ascii="Liberation Serif" w:hAnsi="Liberation Serif"/>
+          <w:b/>
           <w:b/>
           <w:bCs/>
         </w:rPr>
@@ -76,9 +84,11 @@
     </w:p>
     <w:p>
       <w:pPr>
+        <w:pStyle w:val="Normal"/>
         <w:jc w:val="center"/>
         <w:rPr>
           <w:rFonts w:ascii="Liberation Serif" w:hAnsi="Liberation Serif"/>
+          <w:b/>
           <w:b/>
           <w:bCs/>
         </w:rPr>
@@ -94,9 +104,11 @@
     </w:p>
     <w:p>
       <w:pPr>
+        <w:pStyle w:val="Normal"/>
         <w:jc w:val="center"/>
         <w:rPr>
           <w:rFonts w:ascii="Liberation Serif" w:hAnsi="Liberation Serif"/>
+          <w:b/>
           <w:b/>
           <w:bCs/>
         </w:rPr>
@@ -107,7 +119,7 @@
           <w:b/>
           <w:bCs/>
         </w:rPr>
-        <w:t xml:space="preserve">February </w:t>
+        <w:t>February 2</w:t>
       </w:r>
       <w:r>
         <w:rPr>
@@ -115,7 +127,7 @@
           <w:b/>
           <w:bCs/>
         </w:rPr>
-        <w:t>20</w:t>
+        <w:t>3</w:t>
       </w:r>
       <w:r>
         <w:rPr>
@@ -128,19 +140,30 @@
     </w:p>
     <w:p>
       <w:pPr>
+        <w:pStyle w:val="Normal"/>
         <w:jc w:val="center"/>
         <w:rPr>
           <w:rFonts w:ascii="Liberation Serif" w:hAnsi="Liberation Serif"/>
+          <w:b/>
           <w:b/>
           <w:bCs/>
         </w:rPr>
       </w:pPr>
+      <w:r>
+        <w:rPr>
+          <w:rFonts w:ascii="Liberation Serif" w:hAnsi="Liberation Serif"/>
+          <w:b/>
+          <w:bCs/>
+        </w:rPr>
+      </w:r>
     </w:p>
     <w:p>
       <w:pPr>
+        <w:pStyle w:val="Normal"/>
         <w:jc w:val="center"/>
         <w:rPr>
           <w:rFonts w:ascii="Liberation Serif" w:hAnsi="Liberation Serif"/>
+          <w:b/>
           <w:b/>
           <w:bCs/>
         </w:rPr>
@@ -156,8 +179,10 @@
     </w:p>
     <w:p>
       <w:pPr>
-        <w:rPr>
-          <w:rFonts w:ascii="Liberation Serif" w:hAnsi="Liberation Serif"/>
+        <w:pStyle w:val="Normal"/>
+        <w:rPr>
+          <w:rFonts w:ascii="Liberation Serif" w:hAnsi="Liberation Serif"/>
+          <w:b/>
           <w:b/>
           <w:bCs/>
         </w:rPr>
@@ -173,6 +198,7 @@
     </w:p>
     <w:p>
       <w:pPr>
+        <w:pStyle w:val="Normal"/>
         <w:ind w:firstLine="720"/>
         <w:jc w:val="both"/>
         <w:rPr>
@@ -197,13 +223,7 @@
         <w:rPr>
           <w:rFonts w:ascii="Liberation Serif" w:hAnsi="Liberation Serif"/>
         </w:rPr>
-        <w:t xml:space="preserve"> for each non-constant term</w:t>
-      </w:r>
-      <w:r>
-        <w:rPr>
-          <w:rFonts w:ascii="Liberation Serif" w:hAnsi="Liberation Serif"/>
-        </w:rPr>
-        <w:t xml:space="preserve"> of the original function </w:t>
+        <w:t xml:space="preserve"> for each non-constant term of the original function </w:t>
       </w:r>
       <w:r>
         <w:rPr>
@@ -217,19 +237,7 @@
         <w:rPr>
           <w:rFonts w:ascii="Liberation Serif" w:hAnsi="Liberation Serif"/>
         </w:rPr>
-        <w:t>.</w:t>
-      </w:r>
-      <w:r>
-        <w:rPr>
-          <w:rFonts w:ascii="Liberation Serif" w:hAnsi="Liberation Serif"/>
-        </w:rPr>
-        <w:t xml:space="preserve"> </w:t>
-      </w:r>
-      <w:r>
-        <w:rPr>
-          <w:rFonts w:ascii="Liberation Serif" w:hAnsi="Liberation Serif"/>
-        </w:rPr>
-        <w:t xml:space="preserve">The fixed-point form is found by isolating the non-constant term and dividing the whole function in such a way that only </w:t>
+        <w:t xml:space="preserve">. The fixed-point form is found by isolating the non-constant term and dividing the whole function in such a way that only </w:t>
       </w:r>
       <w:r>
         <w:rPr>
@@ -311,7 +319,53 @@
           <w:iCs/>
           <w:vertAlign w:val="superscript"/>
         </w:rPr>
-        <w:t>n</w:t>
+        <w:t>n-1</w:t>
+      </w:r>
+      <w:r>
+        <w:rPr>
+          <w:rFonts w:ascii="Liberation Serif" w:hAnsi="Liberation Serif"/>
+        </w:rPr>
+        <w:t>, as shown in the equations below.</w:t>
+      </w:r>
+    </w:p>
+    <w:p>
+      <w:pPr>
+        <w:pStyle w:val="Normal"/>
+        <w:jc w:val="center"/>
+        <w:rPr>
+          <w:rFonts w:ascii="Liberation Serif" w:hAnsi="Liberation Serif"/>
+          <w:i/>
+          <w:i/>
+          <w:iCs/>
+        </w:rPr>
+      </w:pPr>
+      <w:r>
+        <w:rPr>
+          <w:rFonts w:ascii="Liberation Serif" w:hAnsi="Liberation Serif"/>
+          <w:i/>
+          <w:iCs/>
+        </w:rPr>
+        <w:t>f(x) = 0</w:t>
+      </w:r>
+    </w:p>
+    <w:p>
+      <w:pPr>
+        <w:pStyle w:val="Normal"/>
+        <w:jc w:val="center"/>
+        <w:rPr>
+          <w:rFonts w:ascii="Liberation Serif" w:hAnsi="Liberation Serif"/>
+          <w:i/>
+          <w:i/>
+          <w:iCs/>
+        </w:rPr>
+      </w:pPr>
+      <w:r>
+        <w:rPr>
+          <w:rFonts w:ascii="Liberation Serif" w:hAnsi="Liberation Serif"/>
+          <w:i/>
+          <w:iCs/>
+        </w:rPr>
+        <w:t>f(x) - ax</w:t>
       </w:r>
       <w:r>
         <w:rPr>
@@ -320,7 +374,15 @@
           <w:iCs/>
           <w:vertAlign w:val="superscript"/>
         </w:rPr>
-        <w:t>-</w:t>
+        <w:t>n</w:t>
+      </w:r>
+      <w:r>
+        <w:rPr>
+          <w:rFonts w:ascii="Liberation Serif" w:hAnsi="Liberation Serif"/>
+          <w:i/>
+          <w:iCs/>
+        </w:rPr>
+        <w:t xml:space="preserve"> = -ax</w:t>
       </w:r>
       <w:r>
         <w:rPr>
@@ -329,223 +391,121 @@
           <w:iCs/>
           <w:vertAlign w:val="superscript"/>
         </w:rPr>
-        <w:t>1</w:t>
-      </w:r>
-      <w:r>
-        <w:rPr>
-          <w:rFonts w:ascii="Liberation Serif" w:hAnsi="Liberation Serif"/>
-        </w:rPr>
-        <w:t>, as shown in the equations below.</w:t>
+        <w:t>n</w:t>
       </w:r>
     </w:p>
     <w:p>
       <w:pPr>
+        <w:pStyle w:val="Normal"/>
         <w:jc w:val="center"/>
         <w:rPr>
-          <w:rFonts w:ascii="Liberation Serif" w:hAnsi="Liberation Serif"/>
+          <w:rFonts w:ascii="Liberation Serif" w:hAnsi="Liberation Serif" w:eastAsia="" w:eastAsiaTheme="minorEastAsia"/>
+          <w:i/>
           <w:i/>
           <w:iCs/>
         </w:rPr>
       </w:pPr>
       <w:r>
-        <w:rPr>
-          <w:rFonts w:ascii="Liberation Serif" w:hAnsi="Liberation Serif"/>
-          <w:i/>
-          <w:iCs/>
-        </w:rPr>
-        <w:t>f(x) = 0</w:t>
-      </w:r>
-    </w:p>
-    <w:p>
-      <w:pPr>
-        <w:jc w:val="center"/>
-        <w:rPr>
-          <w:rFonts w:ascii="Liberation Serif" w:hAnsi="Liberation Serif"/>
-          <w:i/>
-          <w:iCs/>
-        </w:rPr>
-      </w:pPr>
-      <w:r>
-        <w:rPr>
-          <w:rFonts w:ascii="Liberation Serif" w:hAnsi="Liberation Serif"/>
-          <w:i/>
-          <w:iCs/>
-        </w:rPr>
-        <w:t xml:space="preserve">f(x) - </w:t>
-      </w:r>
-      <w:r>
-        <w:rPr>
-          <w:rFonts w:ascii="Liberation Serif" w:hAnsi="Liberation Serif"/>
-          <w:i/>
-          <w:iCs/>
-        </w:rPr>
-        <w:t>ax</w:t>
-      </w:r>
-      <w:r>
-        <w:rPr>
-          <w:rFonts w:ascii="Liberation Serif" w:hAnsi="Liberation Serif"/>
-          <w:i/>
-          <w:iCs/>
-          <w:vertAlign w:val="superscript"/>
-        </w:rPr>
-        <w:t>n</w:t>
-      </w:r>
-      <w:r>
-        <w:rPr>
-          <w:rFonts w:ascii="Liberation Serif" w:hAnsi="Liberation Serif"/>
-          <w:i/>
-          <w:iCs/>
-        </w:rPr>
-        <w:t xml:space="preserve"> = -</w:t>
-      </w:r>
-      <w:r>
-        <w:rPr>
-          <w:rFonts w:ascii="Liberation Serif" w:hAnsi="Liberation Serif"/>
-          <w:i/>
-          <w:iCs/>
-        </w:rPr>
-        <w:t>ax</w:t>
-      </w:r>
-      <w:r>
-        <w:rPr>
-          <w:rFonts w:ascii="Liberation Serif" w:hAnsi="Liberation Serif"/>
-          <w:i/>
-          <w:iCs/>
-          <w:vertAlign w:val="superscript"/>
-        </w:rPr>
-        <w:t>n</w:t>
-      </w:r>
-    </w:p>
-    <w:p>
-      <w:pPr>
-        <w:jc w:val="center"/>
-        <w:rPr>
-          <w:rFonts w:ascii="Liberation Serif" w:eastAsiaTheme="minorEastAsia" w:hAnsi="Liberation Serif"/>
-          <w:i/>
-          <w:iCs/>
-        </w:rPr>
-      </w:pPr>
-      <m:oMathPara>
+        <w:rPr/>
+      </w:r>
+      <m:oMathPara xmlns:m="http://schemas.openxmlformats.org/officeDocument/2006/math">
+        <m:oMathParaPr>
+          <m:jc m:val="center"/>
+        </m:oMathParaPr>
         <m:oMath>
           <m:r>
             <m:rPr>
+              <m:lit/>
               <m:nor/>
             </m:rPr>
             <w:rPr>
-              <w:rFonts w:ascii="Liberation Serif" w:hAnsi="Liberation Serif"/>
-              <w:i/>
-              <w:iCs/>
+              <w:rFonts w:ascii="Cambria Math" w:hAnsi="Cambria Math"/>
             </w:rPr>
-            <m:t>g(x) =</m:t>
+            <m:t xml:space="preserve">g(x) =</m:t>
           </m:r>
           <m:r>
             <m:rPr>
+              <m:lit/>
               <m:nor/>
             </m:rPr>
             <w:rPr>
-              <w:rFonts w:ascii="Liberation Serif" w:hAnsi="Liberation Serif"/>
+              <w:rFonts w:ascii="Cambria Math" w:hAnsi="Cambria Math"/>
             </w:rPr>
             <m:t xml:space="preserve"> </m:t>
           </m:r>
           <m:f>
-            <m:fPr>
-              <m:ctrlPr>
-                <w:rPr>
-                  <w:rFonts w:ascii="Cambria Math" w:hAnsi="Cambria Math"/>
-                  <w:i/>
-                </w:rPr>
-              </m:ctrlPr>
-            </m:fPr>
             <m:num>
               <m:r>
                 <m:rPr>
+                  <m:lit/>
                   <m:nor/>
                 </m:rPr>
                 <w:rPr>
-                  <w:rFonts w:ascii="Liberation Serif" w:hAnsi="Liberation Serif"/>
-                  <w:i/>
+                  <w:rFonts w:ascii="Cambria Math" w:hAnsi="Cambria Math"/>
                 </w:rPr>
-                <m:t>f</m:t>
+                <m:t xml:space="preserve">f</m:t>
               </m:r>
               <m:d>
                 <m:dPr>
-                  <m:ctrlPr>
-                    <w:rPr>
-                      <w:rFonts w:ascii="Cambria Math" w:hAnsi="Cambria Math"/>
-                      <w:i/>
-                    </w:rPr>
-                  </m:ctrlPr>
+                  <m:begChr m:val="("/>
+                  <m:endChr m:val=")"/>
                 </m:dPr>
                 <m:e>
                   <m:r>
                     <m:rPr>
+                      <m:lit/>
                       <m:nor/>
                     </m:rPr>
                     <w:rPr>
-                      <w:rFonts w:ascii="Liberation Serif" w:hAnsi="Liberation Serif"/>
-                      <w:i/>
+                      <w:rFonts w:ascii="Cambria Math" w:hAnsi="Cambria Math"/>
                     </w:rPr>
-                    <m:t>x</m:t>
+                    <m:t xml:space="preserve">x</m:t>
                   </m:r>
                 </m:e>
               </m:d>
               <m:r>
+                <m:rPr>
+                  <m:lit/>
+                  <m:nor/>
+                </m:rPr>
+                <w:rPr>
+                  <w:rFonts w:ascii="Cambria Math" w:hAnsi="Cambria Math"/>
+                </w:rPr>
+                <m:t xml:space="preserve">-</m:t>
+              </m:r>
+              <m:r>
+                <m:rPr>
+                  <m:lit/>
+                  <m:nor/>
+                </m:rPr>
                 <w:rPr>
                   <w:rFonts w:ascii="Cambria Math" w:hAnsi="Cambria Math"/>
                 </w:rPr>
                 <m:t xml:space="preserve"> </m:t>
               </m:r>
-              <m:r>
-                <m:rPr>
-                  <m:nor/>
-                </m:rPr>
-                <w:rPr>
-                  <w:rFonts w:ascii="Liberation Serif" w:hAnsi="Liberation Serif"/>
-                  <w:i/>
-                </w:rPr>
-                <m:t>-</m:t>
-              </m:r>
-              <m:r>
-                <m:rPr>
-                  <m:nor/>
-                </m:rPr>
-                <w:rPr>
-                  <w:rFonts w:ascii="Cambria Math" w:hAnsi="Liberation Serif"/>
-                  <w:i/>
-                </w:rPr>
-                <m:t xml:space="preserve"> </m:t>
-              </m:r>
               <m:sSup>
-                <m:sSupPr>
-                  <m:ctrlPr>
-                    <w:rPr>
-                      <w:rFonts w:ascii="Cambria Math" w:hAnsi="Cambria Math"/>
-                      <w:i/>
-                    </w:rPr>
-                  </m:ctrlPr>
-                </m:sSupPr>
                 <m:e>
                   <m:r>
                     <m:rPr>
+                      <m:lit/>
                       <m:nor/>
                     </m:rPr>
                     <w:rPr>
-                      <w:rFonts w:ascii="Liberation Serif" w:hAnsi="Liberation Serif"/>
-                      <w:i/>
+                      <w:rFonts w:ascii="Cambria Math" w:hAnsi="Cambria Math"/>
                     </w:rPr>
-                    <m:t>ax</m:t>
+                    <m:t xml:space="preserve">ax</m:t>
                   </m:r>
                 </m:e>
                 <m:sup>
                   <m:r>
                     <m:rPr>
+                      <m:lit/>
                       <m:nor/>
                     </m:rPr>
                     <w:rPr>
-                      <w:rFonts w:ascii="Liberation Serif" w:hAnsi="Liberation Serif"/>
-                      <w:i/>
+                      <w:rFonts w:ascii="Cambria Math" w:hAnsi="Cambria Math"/>
                     </w:rPr>
-                    <m:t>n</m:t>
+                    <m:t xml:space="preserve">n</m:t>
                   </m:r>
                 </m:sup>
               </m:sSup>
@@ -553,45 +513,37 @@
             <m:den>
               <m:r>
                 <m:rPr>
+                  <m:lit/>
                   <m:nor/>
                 </m:rPr>
                 <w:rPr>
-                  <w:rFonts w:ascii="Liberation Serif" w:hAnsi="Liberation Serif"/>
-                  <w:i/>
+                  <w:rFonts w:ascii="Cambria Math" w:hAnsi="Cambria Math"/>
                 </w:rPr>
-                <m:t>-</m:t>
+                <m:t xml:space="preserve">-</m:t>
               </m:r>
               <m:sSup>
-                <m:sSupPr>
-                  <m:ctrlPr>
-                    <w:rPr>
-                      <w:rFonts w:ascii="Cambria Math" w:hAnsi="Cambria Math"/>
-                      <w:i/>
-                    </w:rPr>
-                  </m:ctrlPr>
-                </m:sSupPr>
                 <m:e>
                   <m:r>
                     <m:rPr>
+                      <m:lit/>
                       <m:nor/>
                     </m:rPr>
                     <w:rPr>
-                      <w:rFonts w:ascii="Liberation Serif" w:hAnsi="Liberation Serif"/>
-                      <w:i/>
+                      <w:rFonts w:ascii="Cambria Math" w:hAnsi="Cambria Math"/>
                     </w:rPr>
-                    <m:t>ax</m:t>
+                    <m:t xml:space="preserve">ax</m:t>
                   </m:r>
                 </m:e>
                 <m:sup>
                   <m:r>
                     <m:rPr>
+                      <m:lit/>
                       <m:nor/>
                     </m:rPr>
                     <w:rPr>
-                      <w:rFonts w:ascii="Liberation Serif" w:hAnsi="Liberation Serif"/>
-                      <w:i/>
+                      <w:rFonts w:ascii="Cambria Math" w:hAnsi="Cambria Math"/>
                     </w:rPr>
-                    <m:t>n-1</m:t>
+                    <m:t xml:space="preserve">n-1</m:t>
                   </m:r>
                 </m:sup>
               </m:sSup>
@@ -599,151 +551,97 @@
           </m:f>
           <m:r>
             <m:rPr>
+              <m:lit/>
               <m:nor/>
             </m:rPr>
             <w:rPr>
-              <w:rFonts w:ascii="Liberation Serif" w:hAnsi="Liberation Serif"/>
-              <w:i/>
-              <w:iCs/>
+              <w:rFonts w:ascii="Cambria Math" w:hAnsi="Cambria Math"/>
             </w:rPr>
-            <m:t>=</m:t>
+            <m:t xml:space="preserve">=</m:t>
           </m:r>
           <m:r>
             <m:rPr>
+              <m:lit/>
               <m:nor/>
             </m:rPr>
             <w:rPr>
-              <w:rFonts w:ascii="Cambria Math" w:hAnsi="Liberation Serif"/>
-              <w:i/>
-              <w:iCs/>
+              <w:rFonts w:ascii="Cambria Math" w:hAnsi="Cambria Math"/>
             </w:rPr>
             <m:t xml:space="preserve"> </m:t>
           </m:r>
           <m:r>
             <m:rPr>
+              <m:lit/>
               <m:nor/>
             </m:rPr>
             <w:rPr>
-              <w:rFonts w:ascii="Liberation Serif" w:hAnsi="Liberation Serif"/>
-              <w:i/>
-              <w:iCs/>
+              <w:rFonts w:ascii="Cambria Math" w:hAnsi="Cambria Math"/>
             </w:rPr>
-            <m:t>x</m:t>
+            <m:t xml:space="preserve">x</m:t>
           </m:r>
         </m:oMath>
       </m:oMathPara>
     </w:p>
     <w:p>
       <w:pPr>
+        <w:pStyle w:val="Normal"/>
         <w:jc w:val="both"/>
         <w:rPr>
-          <w:rFonts w:ascii="Liberation Serif" w:eastAsiaTheme="minorEastAsia" w:hAnsi="Liberation Serif"/>
+          <w:rFonts w:ascii="Liberation Serif" w:hAnsi="Liberation Serif" w:eastAsia="" w:eastAsiaTheme="minorEastAsia"/>
         </w:rPr>
       </w:pPr>
       <w:r>
         <w:rPr>
-          <w:rFonts w:ascii="Liberation Serif" w:eastAsiaTheme="minorEastAsia" w:hAnsi="Liberation Serif"/>
+          <w:rFonts w:eastAsia="" w:ascii="Liberation Serif" w:hAnsi="Liberation Serif" w:eastAsiaTheme="minorEastAsia"/>
         </w:rPr>
         <w:tab/>
-        <w:t>This is implemented in the code in the screenshot below</w:t>
-      </w:r>
-      <w:r>
-        <w:rPr>
-          <w:rFonts w:ascii="Liberation Serif" w:eastAsiaTheme="minorEastAsia" w:hAnsi="Liberation Serif"/>
-        </w:rPr>
-        <w:t xml:space="preserve">. </w:t>
-      </w:r>
-      <w:r>
-        <w:rPr>
-          <w:rFonts w:ascii="Liberation Serif" w:eastAsiaTheme="minorEastAsia" w:hAnsi="Liberation Serif"/>
-        </w:rPr>
-        <w:t xml:space="preserve">All other terms for this iteration are first calculated for within the </w:t>
-      </w:r>
-      <w:r>
-        <w:rPr>
-          <w:rFonts w:ascii="Liberation Mono" w:eastAsiaTheme="minorEastAsia" w:hAnsi="Liberation Mono"/>
+        <w:t xml:space="preserve">This is implemented in the code in the screenshot below. All other terms for this iteration are first calculated for within the </w:t>
+      </w:r>
+      <w:r>
+        <w:rPr>
+          <w:rFonts w:eastAsia="" w:ascii="Liberation Mono" w:hAnsi="Liberation Mono" w:eastAsiaTheme="minorEastAsia"/>
           <w:sz w:val="20"/>
           <w:szCs w:val="20"/>
         </w:rPr>
-        <w:t>for loop</w:t>
-      </w:r>
-      <w:r>
-        <w:rPr>
-          <w:rFonts w:ascii="Liberation Mono" w:eastAsiaTheme="minorEastAsia" w:hAnsi="Liberation Mono"/>
+        <w:t xml:space="preserve">for loop </w:t>
+      </w:r>
+      <w:r>
+        <w:rPr>
+          <w:rFonts w:eastAsia="" w:ascii="Liberation Serif" w:hAnsi="Liberation Serif" w:eastAsiaTheme="minorEastAsia"/>
+        </w:rPr>
+        <w:t xml:space="preserve">then stored in the </w:t>
+      </w:r>
+      <w:r>
+        <w:rPr>
+          <w:rFonts w:eastAsia="" w:ascii="Liberation Mono" w:hAnsi="Liberation Mono" w:eastAsiaTheme="minorEastAsia"/>
           <w:sz w:val="20"/>
           <w:szCs w:val="20"/>
         </w:rPr>
-        <w:t xml:space="preserve"> </w:t>
-      </w:r>
-      <w:r>
-        <w:rPr>
-          <w:rFonts w:ascii="Liberation Serif" w:eastAsiaTheme="minorEastAsia" w:hAnsi="Liberation Serif"/>
-        </w:rPr>
-        <w:t xml:space="preserve">then </w:t>
-      </w:r>
-      <w:r>
-        <w:rPr>
-          <w:rFonts w:ascii="Liberation Serif" w:eastAsiaTheme="minorEastAsia" w:hAnsi="Liberation Serif"/>
-        </w:rPr>
-        <w:t xml:space="preserve">stored in the </w:t>
-      </w:r>
-      <w:r>
-        <w:rPr>
-          <w:rFonts w:ascii="Liberation Mono" w:eastAsiaTheme="minorEastAsia" w:hAnsi="Liberation Mono"/>
+        <w:t>double g_x</w:t>
+      </w:r>
+      <w:r>
+        <w:rPr>
+          <w:rFonts w:eastAsia="" w:ascii="Liberation Serif" w:hAnsi="Liberation Serif" w:eastAsiaTheme="minorEastAsia"/>
+        </w:rPr>
+        <w:t xml:space="preserve">. Then, the non-constant term in question is isolated by dividing </w:t>
+      </w:r>
+      <w:r>
+        <w:rPr>
+          <w:rFonts w:eastAsia="" w:ascii="Liberation Mono" w:hAnsi="Liberation Mono" w:eastAsiaTheme="minorEastAsia"/>
           <w:sz w:val="20"/>
           <w:szCs w:val="20"/>
         </w:rPr>
-        <w:t>double g_x</w:t>
-      </w:r>
-      <w:r>
-        <w:rPr>
-          <w:rFonts w:ascii="Liberation Serif" w:eastAsiaTheme="minorEastAsia" w:hAnsi="Liberation Serif"/>
-        </w:rPr>
-        <w:t>. Then, t</w:t>
-      </w:r>
-      <w:r>
-        <w:rPr>
-          <w:rFonts w:ascii="Liberation Serif" w:eastAsiaTheme="minorEastAsia" w:hAnsi="Liberation Serif"/>
-        </w:rPr>
-        <w:t>he non-constant term in question is isolated</w:t>
-      </w:r>
-      <w:r>
-        <w:rPr>
-          <w:rFonts w:ascii="Liberation Serif" w:eastAsiaTheme="minorEastAsia" w:hAnsi="Liberation Serif"/>
-        </w:rPr>
-        <w:t xml:space="preserve"> by dividing </w:t>
-      </w:r>
-      <w:r>
-        <w:rPr>
-          <w:rFonts w:ascii="Liberation Mono" w:eastAsiaTheme="minorEastAsia" w:hAnsi="Liberation Mono"/>
-          <w:sz w:val="20"/>
-          <w:szCs w:val="20"/>
-        </w:rPr>
-        <w:t>g_</w:t>
-      </w:r>
-      <w:r>
-        <w:rPr>
-          <w:rFonts w:ascii="Liberation Mono" w:eastAsiaTheme="minorEastAsia" w:hAnsi="Liberation Mono"/>
-          <w:sz w:val="20"/>
-          <w:szCs w:val="20"/>
-        </w:rPr>
-        <w:t>x</w:t>
-      </w:r>
-      <w:r>
-        <w:rPr>
-          <w:rFonts w:ascii="Liberation Serif" w:eastAsiaTheme="minorEastAsia" w:hAnsi="Liberation Serif"/>
-        </w:rPr>
-        <w:t xml:space="preserve"> by </w:t>
-      </w:r>
-      <w:r>
-        <w:rPr>
-          <w:rFonts w:ascii="Liberation Serif" w:eastAsiaTheme="minorEastAsia" w:hAnsi="Liberation Serif"/>
-        </w:rPr>
-        <w:t xml:space="preserve">the term </w:t>
-      </w:r>
-      <w:r>
-        <w:rPr>
-          <w:rFonts w:ascii="Liberation Serif" w:eastAsiaTheme="minorEastAsia" w:hAnsi="Liberation Serif"/>
+        <w:t>g_x</w:t>
+      </w:r>
+      <w:r>
+        <w:rPr>
+          <w:rFonts w:eastAsia="" w:ascii="Liberation Serif" w:hAnsi="Liberation Serif" w:eastAsiaTheme="minorEastAsia"/>
+        </w:rPr>
+        <w:t xml:space="preserve"> by the term </w:t>
+      </w:r>
+      <w:r>
+        <w:rPr>
+          <w:rFonts w:eastAsia="" w:ascii="Liberation Serif" w:hAnsi="Liberation Serif" w:eastAsiaTheme="minorEastAsia"/>
           <w:i/>
           <w:iCs/>
         </w:rPr>
@@ -751,7 +649,7 @@
       </w:r>
       <w:r>
         <w:rPr>
-          <w:rFonts w:ascii="Liberation Serif" w:eastAsiaTheme="minorEastAsia" w:hAnsi="Liberation Serif"/>
+          <w:rFonts w:eastAsia="" w:ascii="Liberation Serif" w:hAnsi="Liberation Serif" w:eastAsiaTheme="minorEastAsia"/>
           <w:i/>
           <w:iCs/>
           <w:vertAlign w:val="superscript"/>
@@ -760,13 +658,13 @@
       </w:r>
       <w:r>
         <w:rPr>
-          <w:rFonts w:ascii="Liberation Serif" w:eastAsiaTheme="minorEastAsia" w:hAnsi="Liberation Serif"/>
+          <w:rFonts w:eastAsia="" w:ascii="Liberation Serif" w:hAnsi="Liberation Serif" w:eastAsiaTheme="minorEastAsia"/>
         </w:rPr>
         <w:t xml:space="preserve">, where the coefficient </w:t>
       </w:r>
       <w:r>
         <w:rPr>
-          <w:rFonts w:ascii="Liberation Serif" w:eastAsiaTheme="minorEastAsia" w:hAnsi="Liberation Serif"/>
+          <w:rFonts w:eastAsia="" w:ascii="Liberation Serif" w:hAnsi="Liberation Serif" w:eastAsiaTheme="minorEastAsia"/>
           <w:i/>
           <w:iCs/>
         </w:rPr>
@@ -774,13 +672,13 @@
       </w:r>
       <w:r>
         <w:rPr>
-          <w:rFonts w:ascii="Liberation Serif" w:eastAsiaTheme="minorEastAsia" w:hAnsi="Liberation Serif"/>
+          <w:rFonts w:eastAsia="" w:ascii="Liberation Serif" w:hAnsi="Liberation Serif" w:eastAsiaTheme="minorEastAsia"/>
         </w:rPr>
         <w:t xml:space="preserve">is stored in the </w:t>
       </w:r>
       <w:r>
         <w:rPr>
-          <w:rFonts w:ascii="Liberation Mono" w:eastAsiaTheme="minorEastAsia" w:hAnsi="Liberation Mono"/>
+          <w:rFonts w:eastAsia="" w:ascii="Liberation Mono" w:hAnsi="Liberation Mono" w:eastAsiaTheme="minorEastAsia"/>
           <w:sz w:val="20"/>
           <w:szCs w:val="20"/>
         </w:rPr>
@@ -788,51 +686,27 @@
       </w:r>
       <w:r>
         <w:rPr>
-          <w:rFonts w:ascii="Liberation Serif" w:eastAsiaTheme="minorEastAsia" w:hAnsi="Liberation Serif"/>
+          <w:rFonts w:eastAsia="" w:ascii="Liberation Serif" w:hAnsi="Liberation Serif" w:eastAsiaTheme="minorEastAsia"/>
         </w:rPr>
         <w:t xml:space="preserve">, and the </w:t>
       </w:r>
       <w:r>
         <w:rPr>
-          <w:rFonts w:ascii="Liberation Mono" w:eastAsiaTheme="minorEastAsia" w:hAnsi="Liberation Mono"/>
+          <w:rFonts w:eastAsia="" w:ascii="Liberation Mono" w:hAnsi="Liberation Mono" w:eastAsiaTheme="minorEastAsia"/>
           <w:sz w:val="20"/>
           <w:szCs w:val="20"/>
         </w:rPr>
-        <w:t>integer</w:t>
-      </w:r>
-      <w:r>
-        <w:rPr>
-          <w:rFonts w:ascii="Liberation Mono" w:eastAsiaTheme="minorEastAsia" w:hAnsi="Liberation Mono"/>
-          <w:sz w:val="20"/>
-          <w:szCs w:val="20"/>
-        </w:rPr>
-        <w:t xml:space="preserve"> </w:t>
-      </w:r>
-      <w:r>
-        <w:rPr>
-          <w:rFonts w:ascii="Liberation Mono" w:eastAsiaTheme="minorEastAsia" w:hAnsi="Liberation Mono"/>
-          <w:sz w:val="20"/>
-          <w:szCs w:val="20"/>
-        </w:rPr>
-        <w:t>i</w:t>
-      </w:r>
-      <w:r>
-        <w:rPr>
-          <w:rFonts w:ascii="Liberation Mono" w:eastAsiaTheme="minorEastAsia" w:hAnsi="Liberation Mono"/>
-          <w:sz w:val="20"/>
-          <w:szCs w:val="20"/>
-        </w:rPr>
-        <w:t xml:space="preserve"> </w:t>
-      </w:r>
-      <w:r>
-        <w:rPr>
-          <w:rFonts w:ascii="Liberation Serif" w:eastAsiaTheme="minorEastAsia" w:hAnsi="Liberation Serif"/>
+        <w:t xml:space="preserve">integer i </w:t>
+      </w:r>
+      <w:r>
+        <w:rPr>
+          <w:rFonts w:eastAsia="" w:ascii="Liberation Serif" w:hAnsi="Liberation Serif" w:eastAsiaTheme="minorEastAsia"/>
         </w:rPr>
         <w:t xml:space="preserve">is an iterator representing the degree of the function. This is executed along with the fixed-point calculations for all non-constant terms, producing multiple fixed-point forms for the same equation depending on the degree of the initial function. It must be noted that this produces a rational function </w:t>
       </w:r>
       <w:r>
         <w:rPr>
-          <w:rFonts w:ascii="Liberation Serif" w:eastAsiaTheme="minorEastAsia" w:hAnsi="Liberation Serif"/>
+          <w:rFonts w:eastAsia="" w:ascii="Liberation Serif" w:hAnsi="Liberation Serif" w:eastAsiaTheme="minorEastAsia"/>
           <w:i/>
           <w:iCs/>
         </w:rPr>
@@ -840,27 +714,26 @@
       </w:r>
       <w:r>
         <w:rPr>
-          <w:rFonts w:ascii="Liberation Serif" w:eastAsiaTheme="minorEastAsia" w:hAnsi="Liberation Serif"/>
+          <w:rFonts w:eastAsia="" w:ascii="Liberation Serif" w:hAnsi="Liberation Serif" w:eastAsiaTheme="minorEastAsia"/>
         </w:rPr>
         <w:t xml:space="preserve"> where x ≠ 0, for which the program makes sure to validate user input.  </w:t>
       </w:r>
     </w:p>
     <w:p>
       <w:pPr>
+        <w:pStyle w:val="Normal"/>
         <w:jc w:val="center"/>
         <w:rPr>
           <w:rFonts w:ascii="Liberation Serif" w:hAnsi="Liberation Serif"/>
         </w:rPr>
       </w:pPr>
       <w:r>
-        <w:rPr>
-          <w:noProof/>
-        </w:rPr>
+        <w:rPr/>
         <w:drawing>
-          <wp:inline distT="0" distB="0" distL="0" distR="0" wp14:anchorId="4966120C" wp14:editId="41A4FFA1">
+          <wp:inline distT="0" distB="0" distL="0" distR="0">
             <wp:extent cx="4286250" cy="1114425"/>
-            <wp:effectExtent l="0" t="0" r="0" b="9525"/>
-            <wp:docPr id="1204518943" name="Picture 1" descr="A screen shot of a computer code&#10;&#10;AI-generated content may be incorrect."/>
+            <wp:effectExtent l="0" t="0" r="0" b="0"/>
+            <wp:docPr id="1" name="Picture 1" descr="A screen shot of a computer code&#10;&#10;AI-generated content may be incorrect."/>
             <wp:cNvGraphicFramePr>
               <a:graphicFrameLocks xmlns:a="http://schemas.openxmlformats.org/drawingml/2006/main" noChangeAspect="1"/>
             </wp:cNvGraphicFramePr>
@@ -868,16 +741,18 @@
               <a:graphicData uri="http://schemas.openxmlformats.org/drawingml/2006/picture">
                 <pic:pic xmlns:pic="http://schemas.openxmlformats.org/drawingml/2006/picture">
                   <pic:nvPicPr>
-                    <pic:cNvPr id="1204518943" name="Picture 1" descr="A screen shot of a computer code&#10;&#10;AI-generated content may be incorrect."/>
-                    <pic:cNvPicPr/>
+                    <pic:cNvPr id="1" name="Picture 1" descr="A screen shot of a computer code&#10;&#10;AI-generated content may be incorrect."/>
+                    <pic:cNvPicPr>
+                      <a:picLocks noChangeAspect="1" noChangeArrowheads="1"/>
+                    </pic:cNvPicPr>
                   </pic:nvPicPr>
                   <pic:blipFill>
-                    <a:blip r:embed="rId4"/>
+                    <a:blip r:embed="rId2"/>
                     <a:stretch>
                       <a:fillRect/>
                     </a:stretch>
                   </pic:blipFill>
-                  <pic:spPr>
+                  <pic:spPr bwMode="auto">
                     <a:xfrm>
                       <a:off x="0" y="0"/>
                       <a:ext cx="4286250" cy="1114425"/>
@@ -895,6 +770,7 @@
     </w:p>
     <w:p>
       <w:pPr>
+        <w:pStyle w:val="Normal"/>
         <w:jc w:val="center"/>
         <w:rPr>
           <w:rFonts w:ascii="Liberation Serif" w:hAnsi="Liberation Serif"/>
@@ -909,7 +785,8 @@
     </w:p>
     <w:p>
       <w:pPr>
-        <w:spacing w:after="0" w:line="240" w:lineRule="auto"/>
+        <w:pStyle w:val="Normal"/>
+        <w:spacing w:lineRule="auto" w:line="240" w:before="0" w:after="0"/>
         <w:rPr>
           <w:rFonts w:ascii="Liberation Serif" w:hAnsi="Liberation Serif"/>
         </w:rPr>
@@ -918,11 +795,14 @@
         <w:rPr>
           <w:rFonts w:ascii="Liberation Serif" w:hAnsi="Liberation Serif"/>
         </w:rPr>
+      </w:r>
+      <w:r>
         <w:br w:type="page"/>
       </w:r>
     </w:p>
     <w:p>
       <w:pPr>
+        <w:pStyle w:val="Normal"/>
         <w:jc w:val="both"/>
         <w:rPr>
           <w:rFonts w:ascii="Liberation Serif" w:hAnsi="Liberation Serif"/>
@@ -932,32 +812,15 @@
         <w:rPr>
           <w:rFonts w:ascii="Liberation Serif" w:hAnsi="Liberation Serif"/>
         </w:rPr>
-        <w:lastRenderedPageBreak/>
         <w:tab/>
-        <w:t xml:space="preserve">Shown below are sample screenshots of the </w:t>
-      </w:r>
-      <w:r>
-        <w:rPr>
-          <w:rFonts w:ascii="Liberation Serif" w:hAnsi="Liberation Serif"/>
-        </w:rPr>
-        <w:t xml:space="preserve">program being run using the basic test parameters. The program can read the polynomial file, extract its contents, and it’s shown to iterate through all non-constant terms by degree to calculate for the roots using the fixed-point approach. </w:t>
-      </w:r>
-      <w:r>
-        <w:rPr>
-          <w:rFonts w:ascii="Liberation Serif" w:hAnsi="Liberation Serif"/>
-        </w:rPr>
-        <w:t xml:space="preserve">It is also demonstrated that the program will iterate until the estimates diverge, or the estimates converge to a value to the maximum precision stored in a double. </w:t>
-      </w:r>
-      <w:r>
-        <w:rPr>
-          <w:rFonts w:ascii="Liberation Serif" w:hAnsi="Liberation Serif"/>
-        </w:rPr>
-        <w:t xml:space="preserve">The contents of the polynomial file “test” used during runtime are also shown below. </w:t>
+        <w:t xml:space="preserve">Shown below are sample screenshots of the program being run using the basic test parameters. The program can read the polynomial file, extract its contents, and it’s shown to iterate through all non-constant terms by degree to calculate for the roots using the fixed-point approach. It is also demonstrated that the program will iterate until the estimates diverge, or the estimates converge to a value to the maximum precision stored in a double. The contents of the polynomial file “test” used during runtime are also shown below. </w:t>
       </w:r>
     </w:p>
     <w:p>
       <w:pPr>
+        <w:pStyle w:val="Normal"/>
         <w:jc w:val="center"/>
+        <w:rPr/>
       </w:pPr>
       <w:r>
         <w:rPr>
@@ -966,15 +829,12 @@
         <w:t xml:space="preserve"> </w:t>
       </w:r>
       <w:r>
-        <w:rPr>
-          <w:rFonts w:ascii="Liberation Serif" w:hAnsi="Liberation Serif"/>
-          <w:noProof/>
-        </w:rPr>
+        <w:rPr/>
         <w:drawing>
-          <wp:inline distT="0" distB="0" distL="0" distR="0" wp14:anchorId="0949FD71" wp14:editId="3912CE6E">
-            <wp:extent cx="2043550" cy="4156873"/>
+          <wp:inline distT="0" distB="0" distL="0" distR="0">
+            <wp:extent cx="2043430" cy="4156710"/>
             <wp:effectExtent l="0" t="0" r="0" b="0"/>
-            <wp:docPr id="1" name="Image1"/>
+            <wp:docPr id="2" name="Image1" descr=""/>
             <wp:cNvGraphicFramePr>
               <a:graphicFrameLocks xmlns:a="http://schemas.openxmlformats.org/drawingml/2006/main" noChangeAspect="1"/>
             </wp:cNvGraphicFramePr>
@@ -982,7 +842,97 @@
               <a:graphicData uri="http://schemas.openxmlformats.org/drawingml/2006/picture">
                 <pic:pic xmlns:pic="http://schemas.openxmlformats.org/drawingml/2006/picture">
                   <pic:nvPicPr>
-                    <pic:cNvPr id="1" name="Image1"/>
+                    <pic:cNvPr id="2" name="Image1" descr=""/>
+                    <pic:cNvPicPr>
+                      <a:picLocks noChangeAspect="1" noChangeArrowheads="1"/>
+                    </pic:cNvPicPr>
+                  </pic:nvPicPr>
+                  <pic:blipFill>
+                    <a:blip r:embed="rId3"/>
+                    <a:stretch>
+                      <a:fillRect/>
+                    </a:stretch>
+                  </pic:blipFill>
+                  <pic:spPr bwMode="auto">
+                    <a:xfrm>
+                      <a:off x="0" y="0"/>
+                      <a:ext cx="2043430" cy="4156710"/>
+                    </a:xfrm>
+                    <a:prstGeom prst="rect">
+                      <a:avLst/>
+                    </a:prstGeom>
+                  </pic:spPr>
+                </pic:pic>
+              </a:graphicData>
+            </a:graphic>
+          </wp:inline>
+        </w:drawing>
+      </w:r>
+      <w:r>
+        <w:rPr>
+          <w:rFonts w:ascii="Liberation Serif" w:hAnsi="Liberation Serif"/>
+        </w:rPr>
+        <w:t xml:space="preserve"> </w:t>
+      </w:r>
+      <w:r>
+        <w:rPr/>
+        <w:drawing>
+          <wp:inline distT="0" distB="0" distL="0" distR="0">
+            <wp:extent cx="2026920" cy="3012440"/>
+            <wp:effectExtent l="0" t="0" r="0" b="0"/>
+            <wp:docPr id="3" name="Image2" descr=""/>
+            <wp:cNvGraphicFramePr>
+              <a:graphicFrameLocks xmlns:a="http://schemas.openxmlformats.org/drawingml/2006/main" noChangeAspect="1"/>
+            </wp:cNvGraphicFramePr>
+            <a:graphic xmlns:a="http://schemas.openxmlformats.org/drawingml/2006/main">
+              <a:graphicData uri="http://schemas.openxmlformats.org/drawingml/2006/picture">
+                <pic:pic xmlns:pic="http://schemas.openxmlformats.org/drawingml/2006/picture">
+                  <pic:nvPicPr>
+                    <pic:cNvPr id="3" name="Image2" descr=""/>
+                    <pic:cNvPicPr>
+                      <a:picLocks noChangeAspect="1" noChangeArrowheads="1"/>
+                    </pic:cNvPicPr>
+                  </pic:nvPicPr>
+                  <pic:blipFill>
+                    <a:blip r:embed="rId4"/>
+                    <a:stretch>
+                      <a:fillRect/>
+                    </a:stretch>
+                  </pic:blipFill>
+                  <pic:spPr bwMode="auto">
+                    <a:xfrm>
+                      <a:off x="0" y="0"/>
+                      <a:ext cx="2026920" cy="3012440"/>
+                    </a:xfrm>
+                    <a:prstGeom prst="rect">
+                      <a:avLst/>
+                    </a:prstGeom>
+                  </pic:spPr>
+                </pic:pic>
+              </a:graphicData>
+            </a:graphic>
+          </wp:inline>
+        </w:drawing>
+      </w:r>
+      <w:r>
+        <w:rPr/>
+        <w:t xml:space="preserve"> </w:t>
+      </w:r>
+      <w:r>
+        <w:rPr/>
+        <w:drawing>
+          <wp:inline distT="0" distB="0" distL="0" distR="0">
+            <wp:extent cx="3543935" cy="2186940"/>
+            <wp:effectExtent l="0" t="0" r="0" b="0"/>
+            <wp:docPr id="4" name="Image4" descr="A screenshot of a computer&#10;&#10;AI-generated content may be incorrect."/>
+            <wp:cNvGraphicFramePr>
+              <a:graphicFrameLocks xmlns:a="http://schemas.openxmlformats.org/drawingml/2006/main" noChangeAspect="1"/>
+            </wp:cNvGraphicFramePr>
+            <a:graphic xmlns:a="http://schemas.openxmlformats.org/drawingml/2006/main">
+              <a:graphicData uri="http://schemas.openxmlformats.org/drawingml/2006/picture">
+                <pic:pic xmlns:pic="http://schemas.openxmlformats.org/drawingml/2006/picture">
+                  <pic:nvPicPr>
+                    <pic:cNvPr id="4" name="Image4" descr="A screenshot of a computer&#10;&#10;AI-generated content may be incorrect."/>
                     <pic:cNvPicPr>
                       <a:picLocks noChangeAspect="1" noChangeArrowheads="1"/>
                     </pic:cNvPicPr>
@@ -996,7 +946,7 @@
                   <pic:spPr bwMode="auto">
                     <a:xfrm>
                       <a:off x="0" y="0"/>
-                      <a:ext cx="2049542" cy="4169062"/>
+                      <a:ext cx="3543935" cy="2186940"/>
                     </a:xfrm>
                     <a:prstGeom prst="rect">
                       <a:avLst/>
@@ -1008,104 +958,10 @@
           </wp:inline>
         </w:drawing>
       </w:r>
-      <w:r>
-        <w:rPr>
-          <w:rFonts w:ascii="Liberation Serif" w:hAnsi="Liberation Serif"/>
-        </w:rPr>
-        <w:t xml:space="preserve"> </w:t>
-      </w:r>
-      <w:r>
-        <w:rPr>
-          <w:rFonts w:ascii="Liberation Serif" w:hAnsi="Liberation Serif"/>
-          <w:noProof/>
-        </w:rPr>
-        <w:drawing>
-          <wp:inline distT="0" distB="0" distL="0" distR="0" wp14:anchorId="06EEA172" wp14:editId="62B81077">
-            <wp:extent cx="2027054" cy="3012471"/>
-            <wp:effectExtent l="0" t="0" r="0" b="0"/>
-            <wp:docPr id="2" name="Image2"/>
-            <wp:cNvGraphicFramePr>
-              <a:graphicFrameLocks xmlns:a="http://schemas.openxmlformats.org/drawingml/2006/main" noChangeAspect="1"/>
-            </wp:cNvGraphicFramePr>
-            <a:graphic xmlns:a="http://schemas.openxmlformats.org/drawingml/2006/main">
-              <a:graphicData uri="http://schemas.openxmlformats.org/drawingml/2006/picture">
-                <pic:pic xmlns:pic="http://schemas.openxmlformats.org/drawingml/2006/picture">
-                  <pic:nvPicPr>
-                    <pic:cNvPr id="2" name="Image2"/>
-                    <pic:cNvPicPr>
-                      <a:picLocks noChangeAspect="1" noChangeArrowheads="1"/>
-                    </pic:cNvPicPr>
-                  </pic:nvPicPr>
-                  <pic:blipFill>
-                    <a:blip r:embed="rId6"/>
-                    <a:stretch>
-                      <a:fillRect/>
-                    </a:stretch>
-                  </pic:blipFill>
-                  <pic:spPr bwMode="auto">
-                    <a:xfrm>
-                      <a:off x="0" y="0"/>
-                      <a:ext cx="2036895" cy="3027096"/>
-                    </a:xfrm>
-                    <a:prstGeom prst="rect">
-                      <a:avLst/>
-                    </a:prstGeom>
-                  </pic:spPr>
-                </pic:pic>
-              </a:graphicData>
-            </a:graphic>
-          </wp:inline>
-        </w:drawing>
-      </w:r>
-      <w:r>
-        <w:rPr>
-          <w:noProof/>
-        </w:rPr>
-        <w:t xml:space="preserve"> </w:t>
-      </w:r>
-      <w:r>
-        <w:rPr>
-          <w:noProof/>
-        </w:rPr>
-        <w:drawing>
-          <wp:inline distT="0" distB="0" distL="0" distR="0" wp14:anchorId="37DD4717" wp14:editId="68FF7B7B">
-            <wp:extent cx="3544165" cy="2186825"/>
-            <wp:effectExtent l="0" t="0" r="0" b="4445"/>
-            <wp:docPr id="343394119" name="Picture 1" descr="A screenshot of a computer&#10;&#10;AI-generated content may be incorrect."/>
-            <wp:cNvGraphicFramePr>
-              <a:graphicFrameLocks xmlns:a="http://schemas.openxmlformats.org/drawingml/2006/main" noChangeAspect="1"/>
-            </wp:cNvGraphicFramePr>
-            <a:graphic xmlns:a="http://schemas.openxmlformats.org/drawingml/2006/main">
-              <a:graphicData uri="http://schemas.openxmlformats.org/drawingml/2006/picture">
-                <pic:pic xmlns:pic="http://schemas.openxmlformats.org/drawingml/2006/picture">
-                  <pic:nvPicPr>
-                    <pic:cNvPr id="343394119" name="Picture 1" descr="A screenshot of a computer&#10;&#10;AI-generated content may be incorrect."/>
-                    <pic:cNvPicPr/>
-                  </pic:nvPicPr>
-                  <pic:blipFill>
-                    <a:blip r:embed="rId7"/>
-                    <a:stretch>
-                      <a:fillRect/>
-                    </a:stretch>
-                  </pic:blipFill>
-                  <pic:spPr>
-                    <a:xfrm>
-                      <a:off x="0" y="0"/>
-                      <a:ext cx="3563265" cy="2198610"/>
-                    </a:xfrm>
-                    <a:prstGeom prst="rect">
-                      <a:avLst/>
-                    </a:prstGeom>
-                  </pic:spPr>
-                </pic:pic>
-              </a:graphicData>
-            </a:graphic>
-          </wp:inline>
-        </w:drawing>
-      </w:r>
     </w:p>
     <w:p>
       <w:pPr>
+        <w:pStyle w:val="Normal"/>
         <w:jc w:val="center"/>
         <w:rPr>
           <w:rFonts w:ascii="Liberation Serif" w:hAnsi="Liberation Serif"/>
@@ -1115,41 +971,20 @@
         <w:rPr>
           <w:rFonts w:ascii="Liberation Serif" w:hAnsi="Liberation Serif"/>
         </w:rPr>
-        <w:t>sample screenshots – program executable run</w:t>
-      </w:r>
-      <w:r>
-        <w:rPr>
-          <w:rFonts w:ascii="Liberation Serif" w:hAnsi="Liberation Serif"/>
-        </w:rPr>
-        <w:t xml:space="preserve"> with</w:t>
-      </w:r>
-      <w:r>
-        <w:rPr>
-          <w:rFonts w:ascii="Liberation Serif" w:hAnsi="Liberation Serif"/>
-        </w:rPr>
-        <w:t xml:space="preserve"> example results</w:t>
-      </w:r>
-      <w:r>
-        <w:rPr>
-          <w:rFonts w:ascii="Liberation Serif" w:hAnsi="Liberation Serif"/>
-        </w:rPr>
-        <w:t>, and polynomial file used</w:t>
+        <w:t>sample screenshots – program executable run with example results, and polynomial file used</w:t>
       </w:r>
     </w:p>
     <w:p>
       <w:pPr>
+        <w:pStyle w:val="Normal"/>
         <w:jc w:val="center"/>
         <w:rPr>
           <w:rFonts w:ascii="Liberation Serif" w:hAnsi="Liberation Serif"/>
         </w:rPr>
       </w:pPr>
       <w:r>
-        <w:rPr>
-          <w:noProof/>
-        </w:rPr>
-        <w:lastRenderedPageBreak/>
         <w:drawing>
-          <wp:anchor distT="0" distB="0" distL="0" distR="0" simplePos="0" relativeHeight="3" behindDoc="0" locked="0" layoutInCell="0" allowOverlap="1" wp14:anchorId="1E238AEA" wp14:editId="549506B4">
+          <wp:anchor behindDoc="0" distT="0" distB="0" distL="0" distR="0" simplePos="0" locked="0" layoutInCell="0" allowOverlap="1" relativeHeight="7">
             <wp:simplePos x="0" y="0"/>
             <wp:positionH relativeFrom="column">
               <wp:posOffset>0</wp:posOffset>
@@ -1160,7 +995,7 @@
             <wp:extent cx="6120130" cy="1040765"/>
             <wp:effectExtent l="0" t="0" r="0" b="0"/>
             <wp:wrapSquare wrapText="largest"/>
-            <wp:docPr id="3" name="Image3"/>
+            <wp:docPr id="5" name="Image3" descr=""/>
             <wp:cNvGraphicFramePr>
               <a:graphicFrameLocks xmlns:a="http://schemas.openxmlformats.org/drawingml/2006/main" noChangeAspect="1"/>
             </wp:cNvGraphicFramePr>
@@ -1168,13 +1003,13 @@
               <a:graphicData uri="http://schemas.openxmlformats.org/drawingml/2006/picture">
                 <pic:pic xmlns:pic="http://schemas.openxmlformats.org/drawingml/2006/picture">
                   <pic:nvPicPr>
-                    <pic:cNvPr id="3" name="Image3"/>
+                    <pic:cNvPr id="5" name="Image3" descr=""/>
                     <pic:cNvPicPr>
                       <a:picLocks noChangeAspect="1" noChangeArrowheads="1"/>
                     </pic:cNvPicPr>
                   </pic:nvPicPr>
                   <pic:blipFill>
-                    <a:blip r:embed="rId8"/>
+                    <a:blip r:embed="rId6"/>
                     <a:stretch>
                       <a:fillRect/>
                     </a:stretch>
@@ -1203,17 +1038,15 @@
     </w:p>
     <w:p>
       <w:pPr>
+        <w:pStyle w:val="Normal"/>
         <w:jc w:val="center"/>
         <w:rPr>
           <w:rFonts w:ascii="Liberation Serif" w:hAnsi="Liberation Serif"/>
         </w:rPr>
       </w:pPr>
       <w:r>
-        <w:rPr>
-          <w:noProof/>
-        </w:rPr>
         <w:drawing>
-          <wp:anchor distT="0" distB="0" distL="0" distR="0" simplePos="0" relativeHeight="4" behindDoc="0" locked="0" layoutInCell="0" allowOverlap="1" wp14:anchorId="742EFD1B" wp14:editId="49B0ED38">
+          <wp:anchor behindDoc="0" distT="0" distB="0" distL="0" distR="0" simplePos="0" locked="0" layoutInCell="0" allowOverlap="1" relativeHeight="8">
             <wp:simplePos x="0" y="0"/>
             <wp:positionH relativeFrom="column">
               <wp:align>center</wp:align>
@@ -1224,7 +1057,7 @@
             <wp:extent cx="6120130" cy="1007745"/>
             <wp:effectExtent l="0" t="0" r="0" b="0"/>
             <wp:wrapSquare wrapText="largest"/>
-            <wp:docPr id="4" name="Image4"/>
+            <wp:docPr id="6" name="Image6" descr=""/>
             <wp:cNvGraphicFramePr>
               <a:graphicFrameLocks xmlns:a="http://schemas.openxmlformats.org/drawingml/2006/main" noChangeAspect="1"/>
             </wp:cNvGraphicFramePr>
@@ -1232,13 +1065,13 @@
               <a:graphicData uri="http://schemas.openxmlformats.org/drawingml/2006/picture">
                 <pic:pic xmlns:pic="http://schemas.openxmlformats.org/drawingml/2006/picture">
                   <pic:nvPicPr>
-                    <pic:cNvPr id="4" name="Image4"/>
+                    <pic:cNvPr id="6" name="Image6" descr=""/>
                     <pic:cNvPicPr>
                       <a:picLocks noChangeAspect="1" noChangeArrowheads="1"/>
                     </pic:cNvPicPr>
                   </pic:nvPicPr>
                   <pic:blipFill>
-                    <a:blip r:embed="rId9"/>
+                    <a:blip r:embed="rId7"/>
                     <a:stretch>
                       <a:fillRect/>
                     </a:stretch>
@@ -1267,14 +1100,13 @@
     </w:p>
     <w:p>
       <w:pPr>
+        <w:pStyle w:val="Normal"/>
         <w:jc w:val="center"/>
+        <w:rPr/>
       </w:pPr>
       <w:r>
-        <w:rPr>
-          <w:noProof/>
-        </w:rPr>
         <w:drawing>
-          <wp:anchor distT="0" distB="0" distL="0" distR="0" simplePos="0" relativeHeight="5" behindDoc="0" locked="0" layoutInCell="0" allowOverlap="1" wp14:anchorId="2389534A" wp14:editId="664CFE78">
+          <wp:anchor behindDoc="0" distT="0" distB="0" distL="0" distR="0" simplePos="0" locked="0" layoutInCell="0" allowOverlap="1" relativeHeight="9">
             <wp:simplePos x="0" y="0"/>
             <wp:positionH relativeFrom="column">
               <wp:align>center</wp:align>
@@ -1285,7 +1117,7 @@
             <wp:extent cx="5405120" cy="2770505"/>
             <wp:effectExtent l="0" t="0" r="0" b="0"/>
             <wp:wrapSquare wrapText="largest"/>
-            <wp:docPr id="5" name="Image5"/>
+            <wp:docPr id="7" name="Image5" descr=""/>
             <wp:cNvGraphicFramePr>
               <a:graphicFrameLocks xmlns:a="http://schemas.openxmlformats.org/drawingml/2006/main" noChangeAspect="1"/>
             </wp:cNvGraphicFramePr>
@@ -1293,13 +1125,13 @@
               <a:graphicData uri="http://schemas.openxmlformats.org/drawingml/2006/picture">
                 <pic:pic xmlns:pic="http://schemas.openxmlformats.org/drawingml/2006/picture">
                   <pic:nvPicPr>
-                    <pic:cNvPr id="5" name="Image5"/>
+                    <pic:cNvPr id="7" name="Image5" descr=""/>
                     <pic:cNvPicPr>
                       <a:picLocks noChangeAspect="1" noChangeArrowheads="1"/>
                     </pic:cNvPicPr>
                   </pic:nvPicPr>
                   <pic:blipFill>
-                    <a:blip r:embed="rId10"/>
+                    <a:blip r:embed="rId8"/>
                     <a:stretch>
                       <a:fillRect/>
                     </a:stretch>
@@ -1328,20 +1160,19 @@
     </w:p>
     <w:p>
       <w:pPr>
+        <w:pStyle w:val="Normal"/>
         <w:jc w:val="center"/>
         <w:rPr>
           <w:rFonts w:ascii="Liberation Serif" w:hAnsi="Liberation Serif"/>
         </w:rPr>
       </w:pPr>
       <w:r>
-        <w:rPr>
-          <w:noProof/>
-        </w:rPr>
+        <w:rPr/>
         <w:drawing>
-          <wp:inline distT="0" distB="0" distL="0" distR="0" wp14:anchorId="32CB3176" wp14:editId="38355CFA">
+          <wp:inline distT="0" distB="0" distL="0" distR="0">
             <wp:extent cx="3324225" cy="2291715"/>
             <wp:effectExtent l="0" t="0" r="0" b="0"/>
-            <wp:docPr id="6" name="Image6"/>
+            <wp:docPr id="8" name="Image8" descr=""/>
             <wp:cNvGraphicFramePr>
               <a:graphicFrameLocks xmlns:a="http://schemas.openxmlformats.org/drawingml/2006/main" noChangeAspect="1"/>
             </wp:cNvGraphicFramePr>
@@ -1349,13 +1180,13 @@
               <a:graphicData uri="http://schemas.openxmlformats.org/drawingml/2006/picture">
                 <pic:pic xmlns:pic="http://schemas.openxmlformats.org/drawingml/2006/picture">
                   <pic:nvPicPr>
-                    <pic:cNvPr id="6" name="Image6"/>
+                    <pic:cNvPr id="8" name="Image8" descr=""/>
                     <pic:cNvPicPr>
                       <a:picLocks noChangeAspect="1" noChangeArrowheads="1"/>
                     </pic:cNvPicPr>
                   </pic:nvPicPr>
                   <pic:blipFill>
-                    <a:blip r:embed="rId11"/>
+                    <a:blip r:embed="rId9"/>
                     <a:stretch>
                       <a:fillRect/>
                     </a:stretch>
@@ -1378,6 +1209,7 @@
     </w:p>
     <w:p>
       <w:pPr>
+        <w:pStyle w:val="Normal"/>
         <w:jc w:val="center"/>
         <w:rPr>
           <w:rFonts w:ascii="Liberation Serif" w:hAnsi="Liberation Serif"/>
@@ -1392,7 +1224,8 @@
     </w:p>
     <w:p>
       <w:pPr>
-        <w:spacing w:after="0" w:line="240" w:lineRule="auto"/>
+        <w:pStyle w:val="Normal"/>
+        <w:spacing w:lineRule="auto" w:line="240" w:before="0" w:after="0"/>
         <w:rPr>
           <w:rFonts w:ascii="Liberation Serif" w:hAnsi="Liberation Serif"/>
         </w:rPr>
@@ -1401,66 +1234,99 @@
         <w:rPr>
           <w:rFonts w:ascii="Liberation Serif" w:hAnsi="Liberation Serif"/>
         </w:rPr>
+      </w:r>
+      <w:r>
         <w:br w:type="page"/>
       </w:r>
     </w:p>
     <w:tbl>
       <w:tblPr>
         <w:tblStyle w:val="TableGrid"/>
-        <w:tblW w:w="0" w:type="auto"/>
-        <w:tblLook w:val="04A0" w:firstRow="1" w:lastRow="0" w:firstColumn="1" w:lastColumn="0" w:noHBand="0" w:noVBand="1"/>
+        <w:tblW w:w="9628" w:type="dxa"/>
+        <w:jc w:val="left"/>
+        <w:tblInd w:w="0" w:type="dxa"/>
+        <w:tblLayout w:type="fixed"/>
+        <w:tblCellMar>
+          <w:top w:w="0" w:type="dxa"/>
+          <w:left w:w="108" w:type="dxa"/>
+          <w:bottom w:w="0" w:type="dxa"/>
+          <w:right w:w="108" w:type="dxa"/>
+        </w:tblCellMar>
+        <w:tblLook w:val="04a0" w:noHBand="0" w:noVBand="1" w:firstColumn="1" w:lastRow="0" w:lastColumn="0" w:firstRow="1"/>
       </w:tblPr>
       <w:tblGrid>
-        <w:gridCol w:w="3160"/>
-        <w:gridCol w:w="1003"/>
+        <w:gridCol w:w="3158"/>
+        <w:gridCol w:w="1005"/>
         <w:gridCol w:w="5465"/>
       </w:tblGrid>
       <w:tr>
+        <w:trPr/>
         <w:tc>
           <w:tcPr>
-            <w:tcW w:w="0" w:type="auto"/>
+            <w:tcW w:w="9628" w:type="dxa"/>
             <w:gridSpan w:val="3"/>
+            <w:tcBorders/>
           </w:tcPr>
           <w:p>
             <w:pPr>
+              <w:pStyle w:val="Normal"/>
+              <w:pageBreakBefore/>
+              <w:widowControl w:val="false"/>
+              <w:suppressAutoHyphens w:val="true"/>
+              <w:spacing w:before="0" w:after="160"/>
+              <w:jc w:val="left"/>
               <w:rPr>
                 <w:rFonts w:ascii="Liberation Serif" w:hAnsi="Liberation Serif"/>
                 <w:b/>
-                <w:bCs/>
-              </w:rPr>
-            </w:pPr>
-            <w:r>
-              <w:rPr>
-                <w:rFonts w:ascii="Liberation Serif" w:hAnsi="Liberation Serif"/>
                 <w:b/>
                 <w:bCs/>
               </w:rPr>
-              <w:lastRenderedPageBreak/>
+            </w:pPr>
+            <w:r>
+              <w:rPr>
+                <w:rFonts w:eastAsia="Aptos" w:cs="" w:ascii="Liberation Serif" w:hAnsi="Liberation Serif"/>
+                <w:b/>
+                <w:bCs/>
+                <w:kern w:val="2"/>
+                <w:sz w:val="24"/>
+                <w:szCs w:val="24"/>
+                <w:lang w:val="en-US" w:eastAsia="en-US" w:bidi="ar-SA"/>
+              </w:rPr>
               <w:t>Project Evaluation – Fixed-Point Approach for Finding Roots of Polynomials</w:t>
             </w:r>
           </w:p>
         </w:tc>
       </w:tr>
       <w:tr>
+        <w:trPr/>
         <w:tc>
           <w:tcPr>
-            <w:tcW w:w="0" w:type="auto"/>
-            <w:hideMark/>
+            <w:tcW w:w="3158" w:type="dxa"/>
+            <w:tcBorders/>
           </w:tcPr>
           <w:p>
             <w:pPr>
+              <w:pStyle w:val="Normal"/>
+              <w:widowControl w:val="false"/>
+              <w:suppressAutoHyphens w:val="true"/>
+              <w:spacing w:before="0" w:after="160"/>
               <w:jc w:val="center"/>
               <w:rPr>
                 <w:rFonts w:ascii="Liberation Serif" w:hAnsi="Liberation Serif"/>
                 <w:b/>
-                <w:bCs/>
-              </w:rPr>
-            </w:pPr>
-            <w:r>
-              <w:rPr>
-                <w:rFonts w:ascii="Liberation Serif" w:hAnsi="Liberation Serif"/>
                 <w:b/>
                 <w:bCs/>
+              </w:rPr>
+            </w:pPr>
+            <w:r>
+              <w:rPr>
+                <w:rFonts w:eastAsia="Aptos" w:cs="" w:ascii="Liberation Serif" w:hAnsi="Liberation Serif"/>
+                <w:b/>
+                <w:bCs/>
+                <w:kern w:val="2"/>
+                <w:sz w:val="24"/>
+                <w:szCs w:val="24"/>
+                <w:lang w:val="en-US" w:eastAsia="en-US" w:bidi="ar-SA"/>
               </w:rPr>
               <w:t>Item</w:t>
             </w:r>
@@ -1468,23 +1334,32 @@
         </w:tc>
         <w:tc>
           <w:tcPr>
-            <w:tcW w:w="0" w:type="auto"/>
-            <w:hideMark/>
+            <w:tcW w:w="1005" w:type="dxa"/>
+            <w:tcBorders/>
           </w:tcPr>
           <w:p>
             <w:pPr>
+              <w:pStyle w:val="Normal"/>
+              <w:widowControl w:val="false"/>
+              <w:suppressAutoHyphens w:val="true"/>
+              <w:spacing w:before="0" w:after="160"/>
               <w:jc w:val="center"/>
               <w:rPr>
                 <w:rFonts w:ascii="Liberation Serif" w:hAnsi="Liberation Serif"/>
                 <w:b/>
-                <w:bCs/>
-              </w:rPr>
-            </w:pPr>
-            <w:r>
-              <w:rPr>
-                <w:rFonts w:ascii="Liberation Serif" w:hAnsi="Liberation Serif"/>
                 <w:b/>
                 <w:bCs/>
+              </w:rPr>
+            </w:pPr>
+            <w:r>
+              <w:rPr>
+                <w:rFonts w:eastAsia="Aptos" w:cs="" w:ascii="Liberation Serif" w:hAnsi="Liberation Serif"/>
+                <w:b/>
+                <w:bCs/>
+                <w:kern w:val="2"/>
+                <w:sz w:val="24"/>
+                <w:szCs w:val="24"/>
+                <w:lang w:val="en-US" w:eastAsia="en-US" w:bidi="ar-SA"/>
               </w:rPr>
               <w:t>Points</w:t>
             </w:r>
@@ -1492,23 +1367,32 @@
         </w:tc>
         <w:tc>
           <w:tcPr>
-            <w:tcW w:w="0" w:type="auto"/>
-            <w:hideMark/>
+            <w:tcW w:w="5465" w:type="dxa"/>
+            <w:tcBorders/>
           </w:tcPr>
           <w:p>
             <w:pPr>
+              <w:pStyle w:val="Normal"/>
+              <w:widowControl w:val="false"/>
+              <w:suppressAutoHyphens w:val="true"/>
+              <w:spacing w:before="0" w:after="160"/>
               <w:jc w:val="center"/>
               <w:rPr>
                 <w:rFonts w:ascii="Liberation Serif" w:hAnsi="Liberation Serif"/>
                 <w:b/>
-                <w:bCs/>
-              </w:rPr>
-            </w:pPr>
-            <w:r>
-              <w:rPr>
-                <w:rFonts w:ascii="Liberation Serif" w:hAnsi="Liberation Serif"/>
                 <w:b/>
                 <w:bCs/>
+              </w:rPr>
+            </w:pPr>
+            <w:r>
+              <w:rPr>
+                <w:rFonts w:eastAsia="Aptos" w:cs="" w:ascii="Liberation Serif" w:hAnsi="Liberation Serif"/>
+                <w:b/>
+                <w:bCs/>
+                <w:kern w:val="2"/>
+                <w:sz w:val="24"/>
+                <w:szCs w:val="24"/>
+                <w:lang w:val="en-US" w:eastAsia="en-US" w:bidi="ar-SA"/>
               </w:rPr>
               <w:t>Rubrics</w:t>
             </w:r>
@@ -1516,20 +1400,30 @@
         </w:tc>
       </w:tr>
       <w:tr>
+        <w:trPr/>
         <w:tc>
           <w:tcPr>
-            <w:tcW w:w="0" w:type="auto"/>
-            <w:hideMark/>
+            <w:tcW w:w="3158" w:type="dxa"/>
+            <w:tcBorders/>
           </w:tcPr>
           <w:p>
             <w:pPr>
+              <w:pStyle w:val="Normal"/>
+              <w:widowControl w:val="false"/>
+              <w:suppressAutoHyphens w:val="true"/>
+              <w:spacing w:before="0" w:after="160"/>
+              <w:jc w:val="left"/>
               <w:rPr>
                 <w:rFonts w:ascii="Liberation Serif" w:hAnsi="Liberation Serif"/>
               </w:rPr>
             </w:pPr>
             <w:r>
               <w:rPr>
-                <w:rFonts w:ascii="Liberation Serif" w:hAnsi="Liberation Serif"/>
+                <w:rFonts w:eastAsia="Aptos" w:cs="" w:ascii="Liberation Serif" w:hAnsi="Liberation Serif"/>
+                <w:kern w:val="2"/>
+                <w:sz w:val="24"/>
+                <w:szCs w:val="24"/>
+                <w:lang w:val="en-US" w:eastAsia="en-US" w:bidi="ar-SA"/>
               </w:rPr>
               <w:t>early work</w:t>
             </w:r>
@@ -1537,11 +1431,15 @@
         </w:tc>
         <w:tc>
           <w:tcPr>
-            <w:tcW w:w="0" w:type="auto"/>
-            <w:hideMark/>
+            <w:tcW w:w="1005" w:type="dxa"/>
+            <w:tcBorders/>
           </w:tcPr>
           <w:p>
             <w:pPr>
+              <w:pStyle w:val="Normal"/>
+              <w:widowControl w:val="false"/>
+              <w:suppressAutoHyphens w:val="true"/>
+              <w:spacing w:before="0" w:after="160"/>
               <w:jc w:val="center"/>
               <w:rPr>
                 <w:rFonts w:ascii="Liberation Serif" w:hAnsi="Liberation Serif"/>
@@ -1549,14 +1447,22 @@
             </w:pPr>
             <w:r>
               <w:rPr>
-                <w:rFonts w:ascii="Liberation Serif" w:hAnsi="Liberation Serif"/>
+                <w:rFonts w:eastAsia="Aptos" w:cs="" w:ascii="Liberation Serif" w:hAnsi="Liberation Serif"/>
                 <w:color w:val="4C94D8" w:themeColor="text2" w:themeTint="80"/>
+                <w:kern w:val="2"/>
+                <w:sz w:val="24"/>
+                <w:szCs w:val="24"/>
+                <w:lang w:val="en-US" w:eastAsia="en-US" w:bidi="ar-SA"/>
               </w:rPr>
               <w:t>8</w:t>
             </w:r>
             <w:r>
               <w:rPr>
-                <w:rFonts w:ascii="Liberation Serif" w:hAnsi="Liberation Serif"/>
+                <w:rFonts w:eastAsia="Aptos" w:cs="" w:ascii="Liberation Serif" w:hAnsi="Liberation Serif"/>
+                <w:kern w:val="2"/>
+                <w:sz w:val="24"/>
+                <w:szCs w:val="24"/>
+                <w:lang w:val="en-US" w:eastAsia="en-US" w:bidi="ar-SA"/>
               </w:rPr>
               <w:t>/8</w:t>
             </w:r>
@@ -1564,31 +1470,49 @@
         </w:tc>
         <w:tc>
           <w:tcPr>
-            <w:tcW w:w="0" w:type="auto"/>
-            <w:hideMark/>
+            <w:tcW w:w="5465" w:type="dxa"/>
+            <w:tcBorders/>
           </w:tcPr>
           <w:p>
             <w:pPr>
+              <w:pStyle w:val="Normal"/>
+              <w:widowControl w:val="false"/>
+              <w:suppressAutoHyphens w:val="true"/>
+              <w:spacing w:before="0" w:after="160"/>
+              <w:jc w:val="left"/>
               <w:rPr>
                 <w:rFonts w:ascii="Liberation Serif" w:hAnsi="Liberation Serif"/>
               </w:rPr>
             </w:pPr>
             <w:r>
               <w:rPr>
-                <w:rFonts w:ascii="Liberation Serif" w:hAnsi="Liberation Serif"/>
+                <w:rFonts w:eastAsia="Aptos" w:cs="" w:ascii="Liberation Serif" w:hAnsi="Liberation Serif"/>
+                <w:kern w:val="2"/>
+                <w:sz w:val="24"/>
+                <w:szCs w:val="24"/>
+                <w:lang w:val="en-US" w:eastAsia="en-US" w:bidi="ar-SA"/>
               </w:rPr>
               <w:t xml:space="preserve">(all or nothing) </w:t>
             </w:r>
           </w:p>
           <w:p>
             <w:pPr>
+              <w:pStyle w:val="Normal"/>
+              <w:widowControl w:val="false"/>
+              <w:suppressAutoHyphens w:val="true"/>
+              <w:spacing w:before="0" w:after="160"/>
+              <w:jc w:val="left"/>
               <w:rPr>
                 <w:rFonts w:ascii="Liberation Serif" w:hAnsi="Liberation Serif"/>
               </w:rPr>
             </w:pPr>
             <w:r>
               <w:rPr>
-                <w:rFonts w:ascii="Liberation Serif" w:hAnsi="Liberation Serif"/>
+                <w:rFonts w:eastAsia="Aptos" w:cs="" w:ascii="Liberation Serif" w:hAnsi="Liberation Serif"/>
+                <w:kern w:val="2"/>
+                <w:sz w:val="24"/>
+                <w:szCs w:val="24"/>
+                <w:lang w:val="en-US" w:eastAsia="en-US" w:bidi="ar-SA"/>
               </w:rPr>
               <w:t>8: at most 10% of the code in the final implementation differs from that in early work submission</w:t>
             </w:r>
@@ -1596,20 +1520,30 @@
         </w:tc>
       </w:tr>
       <w:tr>
+        <w:trPr/>
         <w:tc>
           <w:tcPr>
-            <w:tcW w:w="0" w:type="auto"/>
-            <w:hideMark/>
+            <w:tcW w:w="3158" w:type="dxa"/>
+            <w:tcBorders/>
           </w:tcPr>
           <w:p>
             <w:pPr>
+              <w:pStyle w:val="Normal"/>
+              <w:widowControl w:val="false"/>
+              <w:suppressAutoHyphens w:val="true"/>
+              <w:spacing w:before="0" w:after="160"/>
+              <w:jc w:val="left"/>
               <w:rPr>
                 <w:rFonts w:ascii="Liberation Serif" w:hAnsi="Liberation Serif"/>
               </w:rPr>
             </w:pPr>
             <w:r>
               <w:rPr>
-                <w:rFonts w:ascii="Liberation Serif" w:hAnsi="Liberation Serif"/>
+                <w:rFonts w:eastAsia="Aptos" w:cs="" w:ascii="Liberation Serif" w:hAnsi="Liberation Serif"/>
+                <w:kern w:val="2"/>
+                <w:sz w:val="24"/>
+                <w:szCs w:val="24"/>
+                <w:lang w:val="en-US" w:eastAsia="en-US" w:bidi="ar-SA"/>
               </w:rPr>
               <w:t>implementation and testing environment report</w:t>
             </w:r>
@@ -1617,11 +1551,15 @@
         </w:tc>
         <w:tc>
           <w:tcPr>
-            <w:tcW w:w="0" w:type="auto"/>
-            <w:hideMark/>
+            <w:tcW w:w="1005" w:type="dxa"/>
+            <w:tcBorders/>
           </w:tcPr>
           <w:p>
             <w:pPr>
+              <w:pStyle w:val="Normal"/>
+              <w:widowControl w:val="false"/>
+              <w:suppressAutoHyphens w:val="true"/>
+              <w:spacing w:before="0" w:after="160"/>
               <w:jc w:val="center"/>
               <w:rPr>
                 <w:rFonts w:ascii="Liberation Serif" w:hAnsi="Liberation Serif"/>
@@ -1629,14 +1567,22 @@
             </w:pPr>
             <w:r>
               <w:rPr>
-                <w:rFonts w:ascii="Liberation Serif" w:hAnsi="Liberation Serif"/>
+                <w:rFonts w:eastAsia="Aptos" w:cs="" w:ascii="Liberation Serif" w:hAnsi="Liberation Serif"/>
                 <w:color w:val="4C94D8" w:themeColor="text2" w:themeTint="80"/>
+                <w:kern w:val="2"/>
+                <w:sz w:val="24"/>
+                <w:szCs w:val="24"/>
+                <w:lang w:val="en-US" w:eastAsia="en-US" w:bidi="ar-SA"/>
               </w:rPr>
               <w:t>4</w:t>
             </w:r>
             <w:r>
               <w:rPr>
-                <w:rFonts w:ascii="Liberation Serif" w:hAnsi="Liberation Serif"/>
+                <w:rFonts w:eastAsia="Aptos" w:cs="" w:ascii="Liberation Serif" w:hAnsi="Liberation Serif"/>
+                <w:kern w:val="2"/>
+                <w:sz w:val="24"/>
+                <w:szCs w:val="24"/>
+                <w:lang w:val="en-US" w:eastAsia="en-US" w:bidi="ar-SA"/>
               </w:rPr>
               <w:t>/4</w:t>
             </w:r>
@@ -1644,18 +1590,27 @@
         </w:tc>
         <w:tc>
           <w:tcPr>
-            <w:tcW w:w="0" w:type="auto"/>
-            <w:hideMark/>
+            <w:tcW w:w="5465" w:type="dxa"/>
+            <w:tcBorders/>
           </w:tcPr>
           <w:p>
             <w:pPr>
+              <w:pStyle w:val="Normal"/>
+              <w:widowControl w:val="false"/>
+              <w:suppressAutoHyphens w:val="true"/>
+              <w:spacing w:before="0" w:after="160"/>
+              <w:jc w:val="left"/>
               <w:rPr>
                 <w:rFonts w:ascii="Liberation Serif" w:hAnsi="Liberation Serif"/>
               </w:rPr>
             </w:pPr>
             <w:r>
               <w:rPr>
-                <w:rFonts w:ascii="Liberation Serif" w:hAnsi="Liberation Serif"/>
+                <w:rFonts w:eastAsia="Aptos" w:cs="" w:ascii="Liberation Serif" w:hAnsi="Liberation Serif"/>
+                <w:kern w:val="2"/>
+                <w:sz w:val="24"/>
+                <w:szCs w:val="24"/>
+                <w:lang w:val="en-US" w:eastAsia="en-US" w:bidi="ar-SA"/>
               </w:rPr>
               <w:t>4 – all instructions followed correctly</w:t>
             </w:r>
@@ -1663,20 +1618,30 @@
         </w:tc>
       </w:tr>
       <w:tr>
+        <w:trPr/>
         <w:tc>
           <w:tcPr>
-            <w:tcW w:w="0" w:type="auto"/>
-            <w:hideMark/>
+            <w:tcW w:w="3158" w:type="dxa"/>
+            <w:tcBorders/>
           </w:tcPr>
           <w:p>
             <w:pPr>
+              <w:pStyle w:val="Normal"/>
+              <w:widowControl w:val="false"/>
+              <w:suppressAutoHyphens w:val="true"/>
+              <w:spacing w:before="0" w:after="160"/>
+              <w:jc w:val="left"/>
               <w:rPr>
                 <w:rFonts w:ascii="Liberation Serif" w:hAnsi="Liberation Serif"/>
               </w:rPr>
             </w:pPr>
             <w:r>
               <w:rPr>
-                <w:rFonts w:ascii="Liberation Serif" w:hAnsi="Liberation Serif"/>
+                <w:rFonts w:eastAsia="Aptos" w:cs="" w:ascii="Liberation Serif" w:hAnsi="Liberation Serif"/>
+                <w:kern w:val="2"/>
+                <w:sz w:val="24"/>
+                <w:szCs w:val="24"/>
+                <w:lang w:val="en-US" w:eastAsia="en-US" w:bidi="ar-SA"/>
               </w:rPr>
               <w:t>user interface: input file</w:t>
             </w:r>
@@ -1684,11 +1649,15 @@
         </w:tc>
         <w:tc>
           <w:tcPr>
-            <w:tcW w:w="0" w:type="auto"/>
-            <w:hideMark/>
+            <w:tcW w:w="1005" w:type="dxa"/>
+            <w:tcBorders/>
           </w:tcPr>
           <w:p>
             <w:pPr>
+              <w:pStyle w:val="Normal"/>
+              <w:widowControl w:val="false"/>
+              <w:suppressAutoHyphens w:val="true"/>
+              <w:spacing w:before="0" w:after="160"/>
               <w:jc w:val="center"/>
               <w:rPr>
                 <w:rFonts w:ascii="Liberation Serif" w:hAnsi="Liberation Serif"/>
@@ -1696,14 +1665,22 @@
             </w:pPr>
             <w:r>
               <w:rPr>
-                <w:rFonts w:ascii="Liberation Serif" w:hAnsi="Liberation Serif"/>
+                <w:rFonts w:eastAsia="Aptos" w:cs="" w:ascii="Liberation Serif" w:hAnsi="Liberation Serif"/>
                 <w:color w:val="4C94D8" w:themeColor="text2" w:themeTint="80"/>
+                <w:kern w:val="2"/>
+                <w:sz w:val="24"/>
+                <w:szCs w:val="24"/>
+                <w:lang w:val="en-US" w:eastAsia="en-US" w:bidi="ar-SA"/>
               </w:rPr>
               <w:t>4</w:t>
             </w:r>
             <w:r>
               <w:rPr>
-                <w:rFonts w:ascii="Liberation Serif" w:hAnsi="Liberation Serif"/>
+                <w:rFonts w:eastAsia="Aptos" w:cs="" w:ascii="Liberation Serif" w:hAnsi="Liberation Serif"/>
+                <w:kern w:val="2"/>
+                <w:sz w:val="24"/>
+                <w:szCs w:val="24"/>
+                <w:lang w:val="en-US" w:eastAsia="en-US" w:bidi="ar-SA"/>
               </w:rPr>
               <w:t>/4</w:t>
             </w:r>
@@ -1711,18 +1688,27 @@
         </w:tc>
         <w:tc>
           <w:tcPr>
-            <w:tcW w:w="0" w:type="auto"/>
-            <w:hideMark/>
+            <w:tcW w:w="5465" w:type="dxa"/>
+            <w:tcBorders/>
           </w:tcPr>
           <w:p>
             <w:pPr>
+              <w:pStyle w:val="Normal"/>
+              <w:widowControl w:val="false"/>
+              <w:suppressAutoHyphens w:val="true"/>
+              <w:spacing w:before="0" w:after="160"/>
+              <w:jc w:val="left"/>
               <w:rPr>
                 <w:rFonts w:ascii="Liberation Serif" w:hAnsi="Liberation Serif"/>
               </w:rPr>
             </w:pPr>
             <w:r>
               <w:rPr>
-                <w:rFonts w:ascii="Liberation Serif" w:hAnsi="Liberation Serif"/>
+                <w:rFonts w:eastAsia="Aptos" w:cs="" w:ascii="Liberation Serif" w:hAnsi="Liberation Serif"/>
+                <w:kern w:val="2"/>
+                <w:sz w:val="24"/>
+                <w:szCs w:val="24"/>
+                <w:lang w:val="en-US" w:eastAsia="en-US" w:bidi="ar-SA"/>
               </w:rPr>
               <w:t>4 – appropriate user interface provided</w:t>
             </w:r>
@@ -1730,20 +1716,30 @@
         </w:tc>
       </w:tr>
       <w:tr>
+        <w:trPr/>
         <w:tc>
           <w:tcPr>
-            <w:tcW w:w="0" w:type="auto"/>
-            <w:hideMark/>
+            <w:tcW w:w="3158" w:type="dxa"/>
+            <w:tcBorders/>
           </w:tcPr>
           <w:p>
             <w:pPr>
+              <w:pStyle w:val="Normal"/>
+              <w:widowControl w:val="false"/>
+              <w:suppressAutoHyphens w:val="true"/>
+              <w:spacing w:before="0" w:after="160"/>
+              <w:jc w:val="left"/>
               <w:rPr>
                 <w:rFonts w:ascii="Liberation Serif" w:hAnsi="Liberation Serif"/>
               </w:rPr>
             </w:pPr>
             <w:r>
               <w:rPr>
-                <w:rFonts w:ascii="Liberation Serif" w:hAnsi="Liberation Serif"/>
+                <w:rFonts w:eastAsia="Aptos" w:cs="" w:ascii="Liberation Serif" w:hAnsi="Liberation Serif"/>
+                <w:kern w:val="2"/>
+                <w:sz w:val="24"/>
+                <w:szCs w:val="24"/>
+                <w:lang w:val="en-US" w:eastAsia="en-US" w:bidi="ar-SA"/>
               </w:rPr>
               <w:t>polynomial file</w:t>
             </w:r>
@@ -1751,11 +1747,15 @@
         </w:tc>
         <w:tc>
           <w:tcPr>
-            <w:tcW w:w="0" w:type="auto"/>
-            <w:hideMark/>
+            <w:tcW w:w="1005" w:type="dxa"/>
+            <w:tcBorders/>
           </w:tcPr>
           <w:p>
             <w:pPr>
+              <w:pStyle w:val="Normal"/>
+              <w:widowControl w:val="false"/>
+              <w:suppressAutoHyphens w:val="true"/>
+              <w:spacing w:before="0" w:after="160"/>
               <w:jc w:val="center"/>
               <w:rPr>
                 <w:rFonts w:ascii="Liberation Serif" w:hAnsi="Liberation Serif"/>
@@ -1763,14 +1763,22 @@
             </w:pPr>
             <w:r>
               <w:rPr>
-                <w:rFonts w:ascii="Liberation Serif" w:hAnsi="Liberation Serif"/>
+                <w:rFonts w:eastAsia="Aptos" w:cs="" w:ascii="Liberation Serif" w:hAnsi="Liberation Serif"/>
                 <w:color w:val="4C94D8" w:themeColor="text2" w:themeTint="80"/>
+                <w:kern w:val="2"/>
+                <w:sz w:val="24"/>
+                <w:szCs w:val="24"/>
+                <w:lang w:val="en-US" w:eastAsia="en-US" w:bidi="ar-SA"/>
               </w:rPr>
               <w:t>8</w:t>
             </w:r>
             <w:r>
               <w:rPr>
-                <w:rFonts w:ascii="Liberation Serif" w:hAnsi="Liberation Serif"/>
+                <w:rFonts w:eastAsia="Aptos" w:cs="" w:ascii="Liberation Serif" w:hAnsi="Liberation Serif"/>
+                <w:kern w:val="2"/>
+                <w:sz w:val="24"/>
+                <w:szCs w:val="24"/>
+                <w:lang w:val="en-US" w:eastAsia="en-US" w:bidi="ar-SA"/>
               </w:rPr>
               <w:t>/8</w:t>
             </w:r>
@@ -1778,18 +1786,27 @@
         </w:tc>
         <w:tc>
           <w:tcPr>
-            <w:tcW w:w="0" w:type="auto"/>
-            <w:hideMark/>
+            <w:tcW w:w="5465" w:type="dxa"/>
+            <w:tcBorders/>
           </w:tcPr>
           <w:p>
             <w:pPr>
+              <w:pStyle w:val="Normal"/>
+              <w:widowControl w:val="false"/>
+              <w:suppressAutoHyphens w:val="true"/>
+              <w:spacing w:before="0" w:after="160"/>
+              <w:jc w:val="left"/>
               <w:rPr>
                 <w:rFonts w:ascii="Liberation Serif" w:hAnsi="Liberation Serif"/>
               </w:rPr>
             </w:pPr>
             <w:r>
               <w:rPr>
-                <w:rFonts w:ascii="Liberation Serif" w:hAnsi="Liberation Serif"/>
+                <w:rFonts w:eastAsia="Aptos" w:cs="" w:ascii="Liberation Serif" w:hAnsi="Liberation Serif"/>
+                <w:kern w:val="2"/>
+                <w:sz w:val="24"/>
+                <w:szCs w:val="24"/>
+                <w:lang w:val="en-US" w:eastAsia="en-US" w:bidi="ar-SA"/>
               </w:rPr>
               <w:t>8 – application properly parses polynomial files</w:t>
             </w:r>
@@ -1797,20 +1814,30 @@
         </w:tc>
       </w:tr>
       <w:tr>
+        <w:trPr/>
         <w:tc>
           <w:tcPr>
-            <w:tcW w:w="0" w:type="auto"/>
-            <w:hideMark/>
+            <w:tcW w:w="3158" w:type="dxa"/>
+            <w:tcBorders/>
           </w:tcPr>
           <w:p>
             <w:pPr>
+              <w:pStyle w:val="Normal"/>
+              <w:widowControl w:val="false"/>
+              <w:suppressAutoHyphens w:val="true"/>
+              <w:spacing w:before="0" w:after="160"/>
+              <w:jc w:val="left"/>
               <w:rPr>
                 <w:rFonts w:ascii="Liberation Serif" w:hAnsi="Liberation Serif"/>
               </w:rPr>
             </w:pPr>
             <w:r>
               <w:rPr>
-                <w:rFonts w:ascii="Liberation Serif" w:hAnsi="Liberation Serif"/>
+                <w:rFonts w:eastAsia="Aptos" w:cs="" w:ascii="Liberation Serif" w:hAnsi="Liberation Serif"/>
+                <w:kern w:val="2"/>
+                <w:sz w:val="24"/>
+                <w:szCs w:val="24"/>
+                <w:lang w:val="en-US" w:eastAsia="en-US" w:bidi="ar-SA"/>
               </w:rPr>
               <w:t>documentation of fixed point iteration</w:t>
             </w:r>
@@ -1818,11 +1845,15 @@
         </w:tc>
         <w:tc>
           <w:tcPr>
-            <w:tcW w:w="0" w:type="auto"/>
-            <w:hideMark/>
+            <w:tcW w:w="1005" w:type="dxa"/>
+            <w:tcBorders/>
           </w:tcPr>
           <w:p>
             <w:pPr>
+              <w:pStyle w:val="Normal"/>
+              <w:widowControl w:val="false"/>
+              <w:suppressAutoHyphens w:val="true"/>
+              <w:spacing w:before="0" w:after="160"/>
               <w:jc w:val="center"/>
               <w:rPr>
                 <w:rFonts w:ascii="Liberation Serif" w:hAnsi="Liberation Serif"/>
@@ -1830,14 +1861,22 @@
             </w:pPr>
             <w:r>
               <w:rPr>
-                <w:rFonts w:ascii="Liberation Serif" w:hAnsi="Liberation Serif"/>
+                <w:rFonts w:eastAsia="Aptos" w:cs="" w:ascii="Liberation Serif" w:hAnsi="Liberation Serif"/>
                 <w:color w:val="4C94D8" w:themeColor="text2" w:themeTint="80"/>
+                <w:kern w:val="2"/>
+                <w:sz w:val="24"/>
+                <w:szCs w:val="24"/>
+                <w:lang w:val="en-US" w:eastAsia="en-US" w:bidi="ar-SA"/>
               </w:rPr>
               <w:t>32</w:t>
             </w:r>
             <w:r>
               <w:rPr>
-                <w:rFonts w:ascii="Liberation Serif" w:hAnsi="Liberation Serif"/>
+                <w:rFonts w:eastAsia="Aptos" w:cs="" w:ascii="Liberation Serif" w:hAnsi="Liberation Serif"/>
+                <w:kern w:val="2"/>
+                <w:sz w:val="24"/>
+                <w:szCs w:val="24"/>
+                <w:lang w:val="en-US" w:eastAsia="en-US" w:bidi="ar-SA"/>
               </w:rPr>
               <w:t>/32</w:t>
             </w:r>
@@ -1845,18 +1884,27 @@
         </w:tc>
         <w:tc>
           <w:tcPr>
-            <w:tcW w:w="0" w:type="auto"/>
-            <w:hideMark/>
+            <w:tcW w:w="5465" w:type="dxa"/>
+            <w:tcBorders/>
           </w:tcPr>
           <w:p>
             <w:pPr>
+              <w:pStyle w:val="Normal"/>
+              <w:widowControl w:val="false"/>
+              <w:suppressAutoHyphens w:val="true"/>
+              <w:spacing w:before="0" w:after="160"/>
+              <w:jc w:val="left"/>
               <w:rPr>
                 <w:rFonts w:ascii="Liberation Serif" w:hAnsi="Liberation Serif"/>
               </w:rPr>
             </w:pPr>
             <w:r>
               <w:rPr>
-                <w:rFonts w:ascii="Liberation Serif" w:hAnsi="Liberation Serif"/>
+                <w:rFonts w:eastAsia="Aptos" w:cs="" w:ascii="Liberation Serif" w:hAnsi="Liberation Serif"/>
+                <w:kern w:val="2"/>
+                <w:sz w:val="24"/>
+                <w:szCs w:val="24"/>
+                <w:lang w:val="en-US" w:eastAsia="en-US" w:bidi="ar-SA"/>
               </w:rPr>
               <w:t>32 – properly working and clearly documented implementation of fixed point iteration</w:t>
             </w:r>
@@ -1864,20 +1912,30 @@
         </w:tc>
       </w:tr>
       <w:tr>
+        <w:trPr/>
         <w:tc>
           <w:tcPr>
-            <w:tcW w:w="0" w:type="auto"/>
-            <w:hideMark/>
+            <w:tcW w:w="3158" w:type="dxa"/>
+            <w:tcBorders/>
           </w:tcPr>
           <w:p>
             <w:pPr>
+              <w:pStyle w:val="Normal"/>
+              <w:widowControl w:val="false"/>
+              <w:suppressAutoHyphens w:val="true"/>
+              <w:spacing w:before="0" w:after="160"/>
+              <w:jc w:val="left"/>
               <w:rPr>
                 <w:rFonts w:ascii="Liberation Serif" w:hAnsi="Liberation Serif"/>
               </w:rPr>
             </w:pPr>
             <w:r>
               <w:rPr>
-                <w:rFonts w:ascii="Liberation Serif" w:hAnsi="Liberation Serif"/>
+                <w:rFonts w:eastAsia="Aptos" w:cs="" w:ascii="Liberation Serif" w:hAnsi="Liberation Serif"/>
+                <w:kern w:val="2"/>
+                <w:sz w:val="24"/>
+                <w:szCs w:val="24"/>
+                <w:lang w:val="en-US" w:eastAsia="en-US" w:bidi="ar-SA"/>
               </w:rPr>
               <w:t>convergence</w:t>
             </w:r>
@@ -1885,11 +1943,15 @@
         </w:tc>
         <w:tc>
           <w:tcPr>
-            <w:tcW w:w="0" w:type="auto"/>
-            <w:hideMark/>
+            <w:tcW w:w="1005" w:type="dxa"/>
+            <w:tcBorders/>
           </w:tcPr>
           <w:p>
             <w:pPr>
+              <w:pStyle w:val="Normal"/>
+              <w:widowControl w:val="false"/>
+              <w:suppressAutoHyphens w:val="true"/>
+              <w:spacing w:before="0" w:after="160"/>
               <w:jc w:val="center"/>
               <w:rPr>
                 <w:rFonts w:ascii="Liberation Serif" w:hAnsi="Liberation Serif"/>
@@ -1897,14 +1959,22 @@
             </w:pPr>
             <w:r>
               <w:rPr>
-                <w:rFonts w:ascii="Liberation Serif" w:hAnsi="Liberation Serif"/>
+                <w:rFonts w:eastAsia="Aptos" w:cs="" w:ascii="Liberation Serif" w:hAnsi="Liberation Serif"/>
                 <w:color w:val="4C94D8" w:themeColor="text2" w:themeTint="80"/>
+                <w:kern w:val="2"/>
+                <w:sz w:val="24"/>
+                <w:szCs w:val="24"/>
+                <w:lang w:val="en-US" w:eastAsia="en-US" w:bidi="ar-SA"/>
               </w:rPr>
               <w:t>16</w:t>
             </w:r>
             <w:r>
               <w:rPr>
-                <w:rFonts w:ascii="Liberation Serif" w:hAnsi="Liberation Serif"/>
+                <w:rFonts w:eastAsia="Aptos" w:cs="" w:ascii="Liberation Serif" w:hAnsi="Liberation Serif"/>
+                <w:kern w:val="2"/>
+                <w:sz w:val="24"/>
+                <w:szCs w:val="24"/>
+                <w:lang w:val="en-US" w:eastAsia="en-US" w:bidi="ar-SA"/>
               </w:rPr>
               <w:t>/16</w:t>
             </w:r>
@@ -1912,18 +1982,27 @@
         </w:tc>
         <w:tc>
           <w:tcPr>
-            <w:tcW w:w="0" w:type="auto"/>
-            <w:hideMark/>
+            <w:tcW w:w="5465" w:type="dxa"/>
+            <w:tcBorders/>
           </w:tcPr>
           <w:p>
             <w:pPr>
+              <w:pStyle w:val="Normal"/>
+              <w:widowControl w:val="false"/>
+              <w:suppressAutoHyphens w:val="true"/>
+              <w:spacing w:before="0" w:after="160"/>
+              <w:jc w:val="left"/>
               <w:rPr>
                 <w:rFonts w:ascii="Liberation Serif" w:hAnsi="Liberation Serif"/>
               </w:rPr>
             </w:pPr>
             <w:r>
               <w:rPr>
-                <w:rFonts w:ascii="Liberation Serif" w:hAnsi="Liberation Serif"/>
+                <w:rFonts w:eastAsia="Aptos" w:cs="" w:ascii="Liberation Serif" w:hAnsi="Liberation Serif"/>
+                <w:kern w:val="2"/>
+                <w:sz w:val="24"/>
+                <w:szCs w:val="24"/>
+                <w:lang w:val="en-US" w:eastAsia="en-US" w:bidi="ar-SA"/>
               </w:rPr>
               <w:t>16 – all instructions related to convergence are properly implemented</w:t>
             </w:r>
@@ -1931,20 +2010,30 @@
         </w:tc>
       </w:tr>
       <w:tr>
+        <w:trPr/>
         <w:tc>
           <w:tcPr>
-            <w:tcW w:w="0" w:type="auto"/>
-            <w:hideMark/>
+            <w:tcW w:w="3158" w:type="dxa"/>
+            <w:tcBorders/>
           </w:tcPr>
           <w:p>
             <w:pPr>
+              <w:pStyle w:val="Normal"/>
+              <w:widowControl w:val="false"/>
+              <w:suppressAutoHyphens w:val="true"/>
+              <w:spacing w:before="0" w:after="160"/>
+              <w:jc w:val="left"/>
               <w:rPr>
                 <w:rFonts w:ascii="Liberation Serif" w:hAnsi="Liberation Serif"/>
               </w:rPr>
             </w:pPr>
             <w:r>
               <w:rPr>
-                <w:rFonts w:ascii="Liberation Serif" w:hAnsi="Liberation Serif"/>
+                <w:rFonts w:eastAsia="Aptos" w:cs="" w:ascii="Liberation Serif" w:hAnsi="Liberation Serif"/>
+                <w:kern w:val="2"/>
+                <w:sz w:val="24"/>
+                <w:szCs w:val="24"/>
+                <w:lang w:val="en-US" w:eastAsia="en-US" w:bidi="ar-SA"/>
               </w:rPr>
               <w:t>divergence</w:t>
             </w:r>
@@ -1952,11 +2041,15 @@
         </w:tc>
         <w:tc>
           <w:tcPr>
-            <w:tcW w:w="0" w:type="auto"/>
-            <w:hideMark/>
+            <w:tcW w:w="1005" w:type="dxa"/>
+            <w:tcBorders/>
           </w:tcPr>
           <w:p>
             <w:pPr>
+              <w:pStyle w:val="Normal"/>
+              <w:widowControl w:val="false"/>
+              <w:suppressAutoHyphens w:val="true"/>
+              <w:spacing w:before="0" w:after="160"/>
               <w:jc w:val="center"/>
               <w:rPr>
                 <w:rFonts w:ascii="Liberation Serif" w:hAnsi="Liberation Serif"/>
@@ -1964,14 +2057,22 @@
             </w:pPr>
             <w:r>
               <w:rPr>
-                <w:rFonts w:ascii="Liberation Serif" w:hAnsi="Liberation Serif"/>
+                <w:rFonts w:eastAsia="Aptos" w:cs="" w:ascii="Liberation Serif" w:hAnsi="Liberation Serif"/>
                 <w:color w:val="4C94D8" w:themeColor="text2" w:themeTint="80"/>
+                <w:kern w:val="2"/>
+                <w:sz w:val="24"/>
+                <w:szCs w:val="24"/>
+                <w:lang w:val="en-US" w:eastAsia="en-US" w:bidi="ar-SA"/>
               </w:rPr>
               <w:t>16</w:t>
             </w:r>
             <w:r>
               <w:rPr>
-                <w:rFonts w:ascii="Liberation Serif" w:hAnsi="Liberation Serif"/>
+                <w:rFonts w:eastAsia="Aptos" w:cs="" w:ascii="Liberation Serif" w:hAnsi="Liberation Serif"/>
+                <w:kern w:val="2"/>
+                <w:sz w:val="24"/>
+                <w:szCs w:val="24"/>
+                <w:lang w:val="en-US" w:eastAsia="en-US" w:bidi="ar-SA"/>
               </w:rPr>
               <w:t>/16</w:t>
             </w:r>
@@ -1979,18 +2080,27 @@
         </w:tc>
         <w:tc>
           <w:tcPr>
-            <w:tcW w:w="0" w:type="auto"/>
-            <w:hideMark/>
+            <w:tcW w:w="5465" w:type="dxa"/>
+            <w:tcBorders/>
           </w:tcPr>
           <w:p>
             <w:pPr>
+              <w:pStyle w:val="Normal"/>
+              <w:widowControl w:val="false"/>
+              <w:suppressAutoHyphens w:val="true"/>
+              <w:spacing w:before="0" w:after="160"/>
+              <w:jc w:val="left"/>
               <w:rPr>
                 <w:rFonts w:ascii="Liberation Serif" w:hAnsi="Liberation Serif"/>
               </w:rPr>
             </w:pPr>
             <w:r>
               <w:rPr>
-                <w:rFonts w:ascii="Liberation Serif" w:hAnsi="Liberation Serif"/>
+                <w:rFonts w:eastAsia="Aptos" w:cs="" w:ascii="Liberation Serif" w:hAnsi="Liberation Serif"/>
+                <w:kern w:val="2"/>
+                <w:sz w:val="24"/>
+                <w:szCs w:val="24"/>
+                <w:lang w:val="en-US" w:eastAsia="en-US" w:bidi="ar-SA"/>
               </w:rPr>
               <w:t>16 – divergence is always detected properly</w:t>
             </w:r>
@@ -1998,20 +2108,30 @@
         </w:tc>
       </w:tr>
       <w:tr>
+        <w:trPr/>
         <w:tc>
           <w:tcPr>
-            <w:tcW w:w="0" w:type="auto"/>
-            <w:hideMark/>
+            <w:tcW w:w="3158" w:type="dxa"/>
+            <w:tcBorders/>
           </w:tcPr>
           <w:p>
             <w:pPr>
+              <w:pStyle w:val="Normal"/>
+              <w:widowControl w:val="false"/>
+              <w:suppressAutoHyphens w:val="true"/>
+              <w:spacing w:before="0" w:after="160"/>
+              <w:jc w:val="left"/>
               <w:rPr>
                 <w:rFonts w:ascii="Liberation Serif" w:hAnsi="Liberation Serif"/>
               </w:rPr>
             </w:pPr>
             <w:r>
               <w:rPr>
-                <w:rFonts w:ascii="Liberation Serif" w:hAnsi="Liberation Serif"/>
+                <w:rFonts w:eastAsia="Aptos" w:cs="" w:ascii="Liberation Serif" w:hAnsi="Liberation Serif"/>
+                <w:kern w:val="2"/>
+                <w:sz w:val="24"/>
+                <w:szCs w:val="24"/>
+                <w:lang w:val="en-US" w:eastAsia="en-US" w:bidi="ar-SA"/>
               </w:rPr>
               <w:t>polynomial file</w:t>
             </w:r>
@@ -2019,11 +2139,15 @@
         </w:tc>
         <w:tc>
           <w:tcPr>
-            <w:tcW w:w="0" w:type="auto"/>
-            <w:hideMark/>
+            <w:tcW w:w="1005" w:type="dxa"/>
+            <w:tcBorders/>
           </w:tcPr>
           <w:p>
             <w:pPr>
+              <w:pStyle w:val="Normal"/>
+              <w:widowControl w:val="false"/>
+              <w:suppressAutoHyphens w:val="true"/>
+              <w:spacing w:before="0" w:after="160"/>
               <w:jc w:val="center"/>
               <w:rPr>
                 <w:rFonts w:ascii="Liberation Serif" w:hAnsi="Liberation Serif"/>
@@ -2031,14 +2155,22 @@
             </w:pPr>
             <w:r>
               <w:rPr>
-                <w:rFonts w:ascii="Liberation Serif" w:hAnsi="Liberation Serif"/>
+                <w:rFonts w:eastAsia="Aptos" w:cs="" w:ascii="Liberation Serif" w:hAnsi="Liberation Serif"/>
                 <w:color w:val="4C94D8" w:themeColor="text2" w:themeTint="80"/>
+                <w:kern w:val="2"/>
+                <w:sz w:val="24"/>
+                <w:szCs w:val="24"/>
+                <w:lang w:val="en-US" w:eastAsia="en-US" w:bidi="ar-SA"/>
               </w:rPr>
               <w:t>4</w:t>
             </w:r>
             <w:r>
               <w:rPr>
-                <w:rFonts w:ascii="Liberation Serif" w:hAnsi="Liberation Serif"/>
+                <w:rFonts w:eastAsia="Aptos" w:cs="" w:ascii="Liberation Serif" w:hAnsi="Liberation Serif"/>
+                <w:kern w:val="2"/>
+                <w:sz w:val="24"/>
+                <w:szCs w:val="24"/>
+                <w:lang w:val="en-US" w:eastAsia="en-US" w:bidi="ar-SA"/>
               </w:rPr>
               <w:t>/4</w:t>
             </w:r>
@@ -2046,18 +2178,27 @@
         </w:tc>
         <w:tc>
           <w:tcPr>
-            <w:tcW w:w="0" w:type="auto"/>
-            <w:hideMark/>
+            <w:tcW w:w="5465" w:type="dxa"/>
+            <w:tcBorders/>
           </w:tcPr>
           <w:p>
             <w:pPr>
+              <w:pStyle w:val="Normal"/>
+              <w:widowControl w:val="false"/>
+              <w:suppressAutoHyphens w:val="true"/>
+              <w:spacing w:before="0" w:after="160"/>
+              <w:jc w:val="left"/>
               <w:rPr>
                 <w:rFonts w:ascii="Liberation Serif" w:hAnsi="Liberation Serif"/>
               </w:rPr>
             </w:pPr>
             <w:r>
               <w:rPr>
-                <w:rFonts w:ascii="Liberation Serif" w:hAnsi="Liberation Serif"/>
+                <w:rFonts w:eastAsia="Aptos" w:cs="" w:ascii="Liberation Serif" w:hAnsi="Liberation Serif"/>
+                <w:kern w:val="2"/>
+                <w:sz w:val="24"/>
+                <w:szCs w:val="24"/>
+                <w:lang w:val="en-US" w:eastAsia="en-US" w:bidi="ar-SA"/>
               </w:rPr>
               <w:t>4 – correctly prepared polynomial file</w:t>
             </w:r>
@@ -2065,20 +2206,30 @@
         </w:tc>
       </w:tr>
       <w:tr>
+        <w:trPr/>
         <w:tc>
           <w:tcPr>
-            <w:tcW w:w="0" w:type="auto"/>
-            <w:hideMark/>
+            <w:tcW w:w="3158" w:type="dxa"/>
+            <w:tcBorders/>
           </w:tcPr>
           <w:p>
             <w:pPr>
+              <w:pStyle w:val="Normal"/>
+              <w:widowControl w:val="false"/>
+              <w:suppressAutoHyphens w:val="true"/>
+              <w:spacing w:before="0" w:after="160"/>
+              <w:jc w:val="left"/>
               <w:rPr>
                 <w:rFonts w:ascii="Liberation Serif" w:hAnsi="Liberation Serif"/>
               </w:rPr>
             </w:pPr>
             <w:r>
               <w:rPr>
-                <w:rFonts w:ascii="Liberation Serif" w:hAnsi="Liberation Serif"/>
+                <w:rFonts w:eastAsia="Aptos" w:cs="" w:ascii="Liberation Serif" w:hAnsi="Liberation Serif"/>
+                <w:kern w:val="2"/>
+                <w:sz w:val="24"/>
+                <w:szCs w:val="24"/>
+                <w:lang w:val="en-US" w:eastAsia="en-US" w:bidi="ar-SA"/>
               </w:rPr>
               <w:t>program output</w:t>
             </w:r>
@@ -2086,11 +2237,15 @@
         </w:tc>
         <w:tc>
           <w:tcPr>
-            <w:tcW w:w="0" w:type="auto"/>
-            <w:hideMark/>
+            <w:tcW w:w="1005" w:type="dxa"/>
+            <w:tcBorders/>
           </w:tcPr>
           <w:p>
             <w:pPr>
+              <w:pStyle w:val="Normal"/>
+              <w:widowControl w:val="false"/>
+              <w:suppressAutoHyphens w:val="true"/>
+              <w:spacing w:before="0" w:after="160"/>
               <w:jc w:val="center"/>
               <w:rPr>
                 <w:rFonts w:ascii="Liberation Serif" w:hAnsi="Liberation Serif"/>
@@ -2098,14 +2253,22 @@
             </w:pPr>
             <w:r>
               <w:rPr>
-                <w:rFonts w:ascii="Liberation Serif" w:hAnsi="Liberation Serif"/>
+                <w:rFonts w:eastAsia="Aptos" w:cs="" w:ascii="Liberation Serif" w:hAnsi="Liberation Serif"/>
                 <w:color w:val="4C94D8" w:themeColor="text2" w:themeTint="80"/>
+                <w:kern w:val="2"/>
+                <w:sz w:val="24"/>
+                <w:szCs w:val="24"/>
+                <w:lang w:val="en-US" w:eastAsia="en-US" w:bidi="ar-SA"/>
               </w:rPr>
               <w:t>4</w:t>
             </w:r>
             <w:r>
               <w:rPr>
-                <w:rFonts w:ascii="Liberation Serif" w:hAnsi="Liberation Serif"/>
+                <w:rFonts w:eastAsia="Aptos" w:cs="" w:ascii="Liberation Serif" w:hAnsi="Liberation Serif"/>
+                <w:kern w:val="2"/>
+                <w:sz w:val="24"/>
+                <w:szCs w:val="24"/>
+                <w:lang w:val="en-US" w:eastAsia="en-US" w:bidi="ar-SA"/>
               </w:rPr>
               <w:t>/4</w:t>
             </w:r>
@@ -2113,18 +2276,27 @@
         </w:tc>
         <w:tc>
           <w:tcPr>
-            <w:tcW w:w="0" w:type="auto"/>
-            <w:hideMark/>
+            <w:tcW w:w="5465" w:type="dxa"/>
+            <w:tcBorders/>
           </w:tcPr>
           <w:p>
             <w:pPr>
+              <w:pStyle w:val="Normal"/>
+              <w:widowControl w:val="false"/>
+              <w:suppressAutoHyphens w:val="true"/>
+              <w:spacing w:before="0" w:after="160"/>
+              <w:jc w:val="left"/>
               <w:rPr>
                 <w:rFonts w:ascii="Liberation Serif" w:hAnsi="Liberation Serif"/>
               </w:rPr>
             </w:pPr>
             <w:r>
               <w:rPr>
-                <w:rFonts w:ascii="Liberation Serif" w:hAnsi="Liberation Serif"/>
+                <w:rFonts w:eastAsia="Aptos" w:cs="" w:ascii="Liberation Serif" w:hAnsi="Liberation Serif"/>
+                <w:kern w:val="2"/>
+                <w:sz w:val="24"/>
+                <w:szCs w:val="24"/>
+                <w:lang w:val="en-US" w:eastAsia="en-US" w:bidi="ar-SA"/>
               </w:rPr>
               <w:t>4 – output produced according to instructions</w:t>
             </w:r>
@@ -2132,20 +2304,30 @@
         </w:tc>
       </w:tr>
       <w:tr>
+        <w:trPr/>
         <w:tc>
           <w:tcPr>
-            <w:tcW w:w="0" w:type="auto"/>
-            <w:hideMark/>
+            <w:tcW w:w="3158" w:type="dxa"/>
+            <w:tcBorders/>
           </w:tcPr>
           <w:p>
             <w:pPr>
+              <w:pStyle w:val="Normal"/>
+              <w:widowControl w:val="false"/>
+              <w:suppressAutoHyphens w:val="true"/>
+              <w:spacing w:before="0" w:after="160"/>
+              <w:jc w:val="left"/>
               <w:rPr>
                 <w:rFonts w:ascii="Liberation Serif" w:hAnsi="Liberation Serif"/>
               </w:rPr>
             </w:pPr>
             <w:r>
               <w:rPr>
-                <w:rFonts w:ascii="Liberation Serif" w:hAnsi="Liberation Serif"/>
+                <w:rFonts w:eastAsia="Aptos" w:cs="" w:ascii="Liberation Serif" w:hAnsi="Liberation Serif"/>
+                <w:kern w:val="2"/>
+                <w:sz w:val="24"/>
+                <w:szCs w:val="24"/>
+                <w:lang w:val="en-US" w:eastAsia="en-US" w:bidi="ar-SA"/>
               </w:rPr>
               <w:t>self-evaluation</w:t>
             </w:r>
@@ -2153,11 +2335,15 @@
         </w:tc>
         <w:tc>
           <w:tcPr>
-            <w:tcW w:w="0" w:type="auto"/>
-            <w:hideMark/>
+            <w:tcW w:w="1005" w:type="dxa"/>
+            <w:tcBorders/>
           </w:tcPr>
           <w:p>
             <w:pPr>
+              <w:pStyle w:val="Normal"/>
+              <w:widowControl w:val="false"/>
+              <w:suppressAutoHyphens w:val="true"/>
+              <w:spacing w:before="0" w:after="160"/>
               <w:jc w:val="center"/>
               <w:rPr>
                 <w:rFonts w:ascii="Liberation Serif" w:hAnsi="Liberation Serif"/>
@@ -2165,14 +2351,22 @@
             </w:pPr>
             <w:r>
               <w:rPr>
-                <w:rFonts w:ascii="Liberation Serif" w:hAnsi="Liberation Serif"/>
+                <w:rFonts w:eastAsia="Aptos" w:cs="" w:ascii="Liberation Serif" w:hAnsi="Liberation Serif"/>
                 <w:color w:val="4C94D8" w:themeColor="text2" w:themeTint="80"/>
+                <w:kern w:val="2"/>
+                <w:sz w:val="24"/>
+                <w:szCs w:val="24"/>
+                <w:lang w:val="en-US" w:eastAsia="en-US" w:bidi="ar-SA"/>
               </w:rPr>
               <w:t>4</w:t>
             </w:r>
             <w:r>
               <w:rPr>
-                <w:rFonts w:ascii="Liberation Serif" w:hAnsi="Liberation Serif"/>
+                <w:rFonts w:eastAsia="Aptos" w:cs="" w:ascii="Liberation Serif" w:hAnsi="Liberation Serif"/>
+                <w:kern w:val="2"/>
+                <w:sz w:val="24"/>
+                <w:szCs w:val="24"/>
+                <w:lang w:val="en-US" w:eastAsia="en-US" w:bidi="ar-SA"/>
               </w:rPr>
               <w:t>/4</w:t>
             </w:r>
@@ -2180,18 +2374,27 @@
         </w:tc>
         <w:tc>
           <w:tcPr>
-            <w:tcW w:w="0" w:type="auto"/>
-            <w:hideMark/>
+            <w:tcW w:w="5465" w:type="dxa"/>
+            <w:tcBorders/>
           </w:tcPr>
           <w:p>
             <w:pPr>
+              <w:pStyle w:val="Normal"/>
+              <w:widowControl w:val="false"/>
+              <w:suppressAutoHyphens w:val="true"/>
+              <w:spacing w:before="0" w:after="160"/>
+              <w:jc w:val="left"/>
               <w:rPr>
                 <w:rFonts w:ascii="Liberation Serif" w:hAnsi="Liberation Serif"/>
               </w:rPr>
             </w:pPr>
             <w:r>
               <w:rPr>
-                <w:rFonts w:ascii="Liberation Serif" w:hAnsi="Liberation Serif"/>
+                <w:rFonts w:eastAsia="Aptos" w:cs="" w:ascii="Liberation Serif" w:hAnsi="Liberation Serif"/>
+                <w:kern w:val="2"/>
+                <w:sz w:val="24"/>
+                <w:szCs w:val="24"/>
+                <w:lang w:val="en-US" w:eastAsia="en-US" w:bidi="ar-SA"/>
               </w:rPr>
               <w:t>4 – self-evaluation accurate (or evaluating this item leads to an error)</w:t>
             </w:r>
@@ -2199,13 +2402,18 @@
         </w:tc>
       </w:tr>
       <w:tr>
+        <w:trPr/>
         <w:tc>
           <w:tcPr>
-            <w:tcW w:w="0" w:type="auto"/>
-            <w:hideMark/>
+            <w:tcW w:w="3158" w:type="dxa"/>
+            <w:tcBorders/>
           </w:tcPr>
           <w:p>
             <w:pPr>
+              <w:pStyle w:val="Normal"/>
+              <w:widowControl w:val="false"/>
+              <w:suppressAutoHyphens w:val="true"/>
+              <w:spacing w:before="0" w:after="160"/>
               <w:jc w:val="right"/>
               <w:rPr>
                 <w:rFonts w:ascii="Liberation Serif" w:hAnsi="Liberation Serif"/>
@@ -2213,7 +2421,11 @@
             </w:pPr>
             <w:r>
               <w:rPr>
-                <w:rFonts w:ascii="Liberation Serif" w:hAnsi="Liberation Serif"/>
+                <w:rFonts w:eastAsia="Aptos" w:cs="" w:ascii="Liberation Serif" w:hAnsi="Liberation Serif"/>
+                <w:kern w:val="2"/>
+                <w:sz w:val="24"/>
+                <w:szCs w:val="24"/>
+                <w:lang w:val="en-US" w:eastAsia="en-US" w:bidi="ar-SA"/>
               </w:rPr>
               <w:t>total</w:t>
             </w:r>
@@ -2221,11 +2433,15 @@
         </w:tc>
         <w:tc>
           <w:tcPr>
-            <w:tcW w:w="0" w:type="auto"/>
-            <w:hideMark/>
+            <w:tcW w:w="1005" w:type="dxa"/>
+            <w:tcBorders/>
           </w:tcPr>
           <w:p>
             <w:pPr>
+              <w:pStyle w:val="Normal"/>
+              <w:widowControl w:val="false"/>
+              <w:suppressAutoHyphens w:val="true"/>
+              <w:spacing w:before="0" w:after="160"/>
               <w:jc w:val="center"/>
               <w:rPr>
                 <w:rFonts w:ascii="Liberation Serif" w:hAnsi="Liberation Serif"/>
@@ -2233,14 +2449,22 @@
             </w:pPr>
             <w:r>
               <w:rPr>
-                <w:rFonts w:ascii="Liberation Serif" w:hAnsi="Liberation Serif"/>
+                <w:rFonts w:eastAsia="Aptos" w:cs="" w:ascii="Liberation Serif" w:hAnsi="Liberation Serif"/>
                 <w:color w:val="4C94D8" w:themeColor="text2" w:themeTint="80"/>
+                <w:kern w:val="2"/>
+                <w:sz w:val="24"/>
+                <w:szCs w:val="24"/>
+                <w:lang w:val="en-US" w:eastAsia="en-US" w:bidi="ar-SA"/>
               </w:rPr>
               <w:t>100</w:t>
             </w:r>
             <w:r>
               <w:rPr>
-                <w:rFonts w:ascii="Liberation Serif" w:hAnsi="Liberation Serif"/>
+                <w:rFonts w:eastAsia="Aptos" w:cs="" w:ascii="Liberation Serif" w:hAnsi="Liberation Serif"/>
+                <w:kern w:val="2"/>
+                <w:sz w:val="24"/>
+                <w:szCs w:val="24"/>
+                <w:lang w:val="en-US" w:eastAsia="en-US" w:bidi="ar-SA"/>
               </w:rPr>
               <w:t>/100</w:t>
             </w:r>
@@ -2248,45 +2472,61 @@
         </w:tc>
         <w:tc>
           <w:tcPr>
-            <w:tcW w:w="0" w:type="auto"/>
-            <w:hideMark/>
+            <w:tcW w:w="5465" w:type="dxa"/>
+            <w:tcBorders/>
           </w:tcPr>
           <w:p>
             <w:pPr>
+              <w:pStyle w:val="Normal"/>
+              <w:widowControl w:val="false"/>
+              <w:suppressAutoHyphens w:val="true"/>
+              <w:spacing w:before="0" w:after="160"/>
               <w:jc w:val="center"/>
               <w:rPr>
                 <w:rFonts w:ascii="Liberation Serif" w:hAnsi="Liberation Serif"/>
               </w:rPr>
             </w:pPr>
+            <w:r>
+              <w:rPr>
+                <w:rFonts w:ascii="Liberation Serif" w:hAnsi="Liberation Serif"/>
+              </w:rPr>
+            </w:r>
           </w:p>
         </w:tc>
       </w:tr>
     </w:tbl>
     <w:p>
       <w:pPr>
+        <w:pStyle w:val="Normal"/>
+        <w:spacing w:before="0" w:after="160"/>
         <w:jc w:val="center"/>
         <w:rPr>
           <w:rFonts w:ascii="Liberation Serif" w:hAnsi="Liberation Serif"/>
         </w:rPr>
       </w:pPr>
+      <w:r>
+        <w:rPr/>
+      </w:r>
     </w:p>
     <w:sectPr>
+      <w:type w:val="nextPage"/>
       <w:pgSz w:w="11906" w:h="16838"/>
-      <w:pgMar w:top="1134" w:right="1134" w:bottom="1134" w:left="1134" w:header="0" w:footer="0" w:gutter="0"/>
-      <w:cols w:space="720"/>
-      <w:formProt w:val="0"/>
-      <w:docGrid w:linePitch="360"/>
+      <w:pgMar w:left="1134" w:right="1134" w:gutter="0" w:header="0" w:top="1134" w:footer="0" w:bottom="1134"/>
+      <w:pgNumType w:fmt="decimal"/>
+      <w:formProt w:val="false"/>
+      <w:textDirection w:val="lrTb"/>
+      <w:docGrid w:type="default" w:linePitch="360" w:charSpace="0"/>
     </w:sectPr>
   </w:body>
 </w:document>
 </file>
 
 <file path=word/styles.xml><?xml version="1.0" encoding="utf-8"?>
-<w:styles xmlns:mc="http://schemas.openxmlformats.org/markup-compatibility/2006" xmlns:r="http://schemas.openxmlformats.org/officeDocument/2006/relationships" xmlns:w="http://schemas.openxmlformats.org/wordprocessingml/2006/main" xmlns:w14="http://schemas.microsoft.com/office/word/2010/wordml" xmlns:w15="http://schemas.microsoft.com/office/word/2012/wordml" xmlns:w16cex="http://schemas.microsoft.com/office/word/2018/wordml/cex" xmlns:w16cid="http://schemas.microsoft.com/office/word/2016/wordml/cid" xmlns:w16="http://schemas.microsoft.com/office/word/2018/wordml" xmlns:w16du="http://schemas.microsoft.com/office/word/2023/wordml/word16du" xmlns:w16sdtdh="http://schemas.microsoft.com/office/word/2020/wordml/sdtdatahash" xmlns:w16sdtfl="http://schemas.microsoft.com/office/word/2024/wordml/sdtformatlock" xmlns:w16se="http://schemas.microsoft.com/office/word/2015/wordml/symex" mc:Ignorable="w14 w15 w16se w16cid w16 w16cex w16sdtdh w16sdtfl w16du">
+<w:styles xmlns:w="http://schemas.openxmlformats.org/wordprocessingml/2006/main" xmlns:w14="http://schemas.microsoft.com/office/word/2010/wordml" xmlns:mc="http://schemas.openxmlformats.org/markup-compatibility/2006" mc:Ignorable="w14">
   <w:docDefaults>
     <w:rPrDefault>
       <w:rPr>
-        <w:rFonts w:asciiTheme="minorHAnsi" w:eastAsiaTheme="minorHAnsi" w:hAnsiTheme="minorHAnsi" w:cstheme="minorBidi"/>
+        <w:rFonts w:ascii="Aptos" w:hAnsi="Aptos" w:eastAsia="Aptos" w:cs="" w:asciiTheme="minorHAnsi" w:cstheme="minorBidi" w:eastAsiaTheme="minorHAnsi" w:hAnsiTheme="minorHAnsi"/>
         <w:kern w:val="2"/>
         <w:sz w:val="24"/>
         <w:szCs w:val="24"/>
@@ -2296,21 +2536,21 @@
     </w:rPrDefault>
     <w:pPrDefault>
       <w:pPr>
-        <w:suppressAutoHyphens/>
+        <w:suppressAutoHyphens w:val="true"/>
       </w:pPr>
     </w:pPrDefault>
   </w:docDefaults>
   <w:latentStyles w:defLockedState="0" w:defUIPriority="99" w:defSemiHidden="0" w:defUnhideWhenUsed="0" w:defQFormat="0" w:count="376">
     <w:lsdException w:name="Normal" w:uiPriority="0" w:qFormat="1"/>
     <w:lsdException w:name="heading 1" w:uiPriority="9" w:qFormat="1"/>
-    <w:lsdException w:name="heading 2" w:semiHidden="1" w:uiPriority="9" w:unhideWhenUsed="1" w:qFormat="1"/>
-    <w:lsdException w:name="heading 3" w:semiHidden="1" w:uiPriority="9" w:unhideWhenUsed="1" w:qFormat="1"/>
-    <w:lsdException w:name="heading 4" w:semiHidden="1" w:uiPriority="9" w:unhideWhenUsed="1" w:qFormat="1"/>
-    <w:lsdException w:name="heading 5" w:semiHidden="1" w:uiPriority="9" w:unhideWhenUsed="1" w:qFormat="1"/>
-    <w:lsdException w:name="heading 6" w:semiHidden="1" w:uiPriority="9" w:unhideWhenUsed="1" w:qFormat="1"/>
-    <w:lsdException w:name="heading 7" w:semiHidden="1" w:uiPriority="9" w:unhideWhenUsed="1" w:qFormat="1"/>
-    <w:lsdException w:name="heading 8" w:semiHidden="1" w:uiPriority="9" w:unhideWhenUsed="1" w:qFormat="1"/>
-    <w:lsdException w:name="heading 9" w:semiHidden="1" w:uiPriority="9" w:unhideWhenUsed="1" w:qFormat="1"/>
+    <w:lsdException w:name="heading 2" w:uiPriority="9" w:semiHidden="1" w:unhideWhenUsed="1" w:qFormat="1"/>
+    <w:lsdException w:name="heading 3" w:uiPriority="9" w:semiHidden="1" w:unhideWhenUsed="1" w:qFormat="1"/>
+    <w:lsdException w:name="heading 4" w:uiPriority="9" w:semiHidden="1" w:unhideWhenUsed="1" w:qFormat="1"/>
+    <w:lsdException w:name="heading 5" w:uiPriority="9" w:semiHidden="1" w:unhideWhenUsed="1" w:qFormat="1"/>
+    <w:lsdException w:name="heading 6" w:uiPriority="9" w:semiHidden="1" w:unhideWhenUsed="1" w:qFormat="1"/>
+    <w:lsdException w:name="heading 7" w:uiPriority="9" w:semiHidden="1" w:unhideWhenUsed="1" w:qFormat="1"/>
+    <w:lsdException w:name="heading 8" w:uiPriority="9" w:semiHidden="1" w:unhideWhenUsed="1" w:qFormat="1"/>
+    <w:lsdException w:name="heading 9" w:uiPriority="9" w:semiHidden="1" w:unhideWhenUsed="1" w:qFormat="1"/>
     <w:lsdException w:name="index 1" w:semiHidden="1" w:unhideWhenUsed="1"/>
     <w:lsdException w:name="index 2" w:semiHidden="1" w:unhideWhenUsed="1"/>
     <w:lsdException w:name="index 3" w:semiHidden="1" w:unhideWhenUsed="1"/>
@@ -2320,22 +2560,22 @@
     <w:lsdException w:name="index 7" w:semiHidden="1" w:unhideWhenUsed="1"/>
     <w:lsdException w:name="index 8" w:semiHidden="1" w:unhideWhenUsed="1"/>
     <w:lsdException w:name="index 9" w:semiHidden="1" w:unhideWhenUsed="1"/>
-    <w:lsdException w:name="toc 1" w:semiHidden="1" w:uiPriority="39" w:unhideWhenUsed="1"/>
-    <w:lsdException w:name="toc 2" w:semiHidden="1" w:uiPriority="39" w:unhideWhenUsed="1"/>
-    <w:lsdException w:name="toc 3" w:semiHidden="1" w:uiPriority="39" w:unhideWhenUsed="1"/>
-    <w:lsdException w:name="toc 4" w:semiHidden="1" w:uiPriority="39" w:unhideWhenUsed="1"/>
-    <w:lsdException w:name="toc 5" w:semiHidden="1" w:uiPriority="39" w:unhideWhenUsed="1"/>
-    <w:lsdException w:name="toc 6" w:semiHidden="1" w:uiPriority="39" w:unhideWhenUsed="1"/>
-    <w:lsdException w:name="toc 7" w:semiHidden="1" w:uiPriority="39" w:unhideWhenUsed="1"/>
-    <w:lsdException w:name="toc 8" w:semiHidden="1" w:uiPriority="39" w:unhideWhenUsed="1"/>
-    <w:lsdException w:name="toc 9" w:semiHidden="1" w:uiPriority="39" w:unhideWhenUsed="1"/>
+    <w:lsdException w:name="toc 1" w:uiPriority="39" w:semiHidden="1" w:unhideWhenUsed="1"/>
+    <w:lsdException w:name="toc 2" w:uiPriority="39" w:semiHidden="1" w:unhideWhenUsed="1"/>
+    <w:lsdException w:name="toc 3" w:uiPriority="39" w:semiHidden="1" w:unhideWhenUsed="1"/>
+    <w:lsdException w:name="toc 4" w:uiPriority="39" w:semiHidden="1" w:unhideWhenUsed="1"/>
+    <w:lsdException w:name="toc 5" w:uiPriority="39" w:semiHidden="1" w:unhideWhenUsed="1"/>
+    <w:lsdException w:name="toc 6" w:uiPriority="39" w:semiHidden="1" w:unhideWhenUsed="1"/>
+    <w:lsdException w:name="toc 7" w:uiPriority="39" w:semiHidden="1" w:unhideWhenUsed="1"/>
+    <w:lsdException w:name="toc 8" w:uiPriority="39" w:semiHidden="1" w:unhideWhenUsed="1"/>
+    <w:lsdException w:name="toc 9" w:uiPriority="39" w:semiHidden="1" w:unhideWhenUsed="1"/>
     <w:lsdException w:name="Normal Indent" w:semiHidden="1" w:unhideWhenUsed="1"/>
     <w:lsdException w:name="footnote text" w:semiHidden="1" w:unhideWhenUsed="1"/>
     <w:lsdException w:name="annotation text" w:semiHidden="1" w:unhideWhenUsed="1"/>
     <w:lsdException w:name="header" w:semiHidden="1" w:unhideWhenUsed="1"/>
     <w:lsdException w:name="footer" w:semiHidden="1" w:unhideWhenUsed="1"/>
     <w:lsdException w:name="index heading" w:semiHidden="1" w:unhideWhenUsed="1"/>
-    <w:lsdException w:name="caption" w:semiHidden="1" w:uiPriority="35" w:unhideWhenUsed="1" w:qFormat="1"/>
+    <w:lsdException w:name="caption" w:uiPriority="35" w:semiHidden="1" w:unhideWhenUsed="1" w:qFormat="1"/>
     <w:lsdException w:name="table of figures" w:semiHidden="1" w:unhideWhenUsed="1"/>
     <w:lsdException w:name="envelope address" w:semiHidden="1" w:unhideWhenUsed="1"/>
     <w:lsdException w:name="envelope return" w:semiHidden="1" w:unhideWhenUsed="1"/>
@@ -2366,7 +2606,7 @@
     <w:lsdException w:name="Title" w:uiPriority="10" w:qFormat="1"/>
     <w:lsdException w:name="Closing" w:semiHidden="1" w:unhideWhenUsed="1"/>
     <w:lsdException w:name="Signature" w:semiHidden="1" w:unhideWhenUsed="1"/>
-    <w:lsdException w:name="Default Paragraph Font" w:semiHidden="1" w:uiPriority="1" w:unhideWhenUsed="1"/>
+    <w:lsdException w:name="Default Paragraph Font" w:uiPriority="1" w:semiHidden="1" w:unhideWhenUsed="1"/>
     <w:lsdException w:name="Body Text" w:semiHidden="1" w:unhideWhenUsed="1"/>
     <w:lsdException w:name="Body Text Indent" w:semiHidden="1" w:unhideWhenUsed="1"/>
     <w:lsdException w:name="List Continue" w:semiHidden="1" w:unhideWhenUsed="1"/>
@@ -2566,8 +2806,8 @@
     <w:lsdException w:name="Subtle Reference" w:uiPriority="31" w:qFormat="1"/>
     <w:lsdException w:name="Intense Reference" w:uiPriority="32" w:qFormat="1"/>
     <w:lsdException w:name="Book Title" w:uiPriority="33" w:qFormat="1"/>
-    <w:lsdException w:name="Bibliography" w:semiHidden="1" w:uiPriority="37" w:unhideWhenUsed="1"/>
-    <w:lsdException w:name="TOC Heading" w:semiHidden="1" w:uiPriority="39" w:unhideWhenUsed="1" w:qFormat="1"/>
+    <w:lsdException w:name="Bibliography" w:uiPriority="37" w:semiHidden="1" w:unhideWhenUsed="1"/>
+    <w:lsdException w:name="TOC Heading" w:uiPriority="39" w:semiHidden="1" w:unhideWhenUsed="1" w:qFormat="1"/>
     <w:lsdException w:name="Plain Table 1" w:uiPriority="41"/>
     <w:lsdException w:name="Plain Table 2" w:uiPriority="42"/>
     <w:lsdException w:name="Plain Table 3" w:uiPriority="43"/>
@@ -2678,15 +2918,28 @@
     <w:lsdException w:name="Unresolved Mention" w:semiHidden="1" w:unhideWhenUsed="1"/>
     <w:lsdException w:name="Smart Link" w:semiHidden="1" w:unhideWhenUsed="1"/>
   </w:latentStyles>
-  <w:style w:type="paragraph" w:default="1" w:styleId="Normal">
+  <w:style w:type="paragraph" w:styleId="Normal" w:default="1">
     <w:name w:val="Normal"/>
     <w:qFormat/>
     <w:pPr>
-      <w:spacing w:after="160" w:line="276" w:lineRule="auto"/>
+      <w:widowControl/>
+      <w:suppressAutoHyphens w:val="true"/>
+      <w:bidi w:val="0"/>
+      <w:spacing w:lineRule="auto" w:line="276" w:before="0" w:after="160"/>
+      <w:jc w:val="left"/>
     </w:pPr>
+    <w:rPr>
+      <w:rFonts w:ascii="Aptos" w:hAnsi="Aptos" w:eastAsia="Aptos" w:cs="" w:asciiTheme="minorHAnsi" w:cstheme="minorBidi" w:eastAsiaTheme="minorHAnsi" w:hAnsiTheme="minorHAnsi"/>
+      <w:color w:val="auto"/>
+      <w:kern w:val="2"/>
+      <w:sz w:val="24"/>
+      <w:szCs w:val="24"/>
+      <w:lang w:val="en-US" w:eastAsia="en-US" w:bidi="ar-SA"/>
+      <w14:ligatures w14:val="standardContextual"/>
+    </w:rPr>
   </w:style>
   <w:style w:type="paragraph" w:styleId="Heading1">
-    <w:name w:val="heading 1"/>
+    <w:name w:val="Heading 1"/>
     <w:basedOn w:val="Normal"/>
     <w:next w:val="Normal"/>
     <w:link w:val="Heading1Char"/>
@@ -2694,20 +2947,20 @@
     <w:qFormat/>
     <w:rsid w:val="00690564"/>
     <w:pPr>
-      <w:keepNext/>
+      <w:keepNext w:val="true"/>
       <w:keepLines/>
       <w:spacing w:before="360" w:after="80"/>
       <w:outlineLvl w:val="0"/>
     </w:pPr>
     <w:rPr>
-      <w:rFonts w:asciiTheme="majorHAnsi" w:eastAsiaTheme="majorEastAsia" w:hAnsiTheme="majorHAnsi" w:cstheme="majorBidi"/>
-      <w:color w:val="0F4761" w:themeColor="accent1" w:themeShade="BF"/>
+      <w:rFonts w:ascii="Aptos Display" w:hAnsi="Aptos Display" w:eastAsia="" w:cs="" w:asciiTheme="majorHAnsi" w:cstheme="majorBidi" w:eastAsiaTheme="majorEastAsia" w:hAnsiTheme="majorHAnsi"/>
+      <w:color w:val="0F4761" w:themeColor="accent1" w:themeShade="bf"/>
       <w:sz w:val="40"/>
       <w:szCs w:val="40"/>
     </w:rPr>
   </w:style>
   <w:style w:type="paragraph" w:styleId="Heading2">
-    <w:name w:val="heading 2"/>
+    <w:name w:val="Heading 2"/>
     <w:basedOn w:val="Normal"/>
     <w:next w:val="Normal"/>
     <w:link w:val="Heading2Char"/>
@@ -2717,20 +2970,20 @@
     <w:qFormat/>
     <w:rsid w:val="00690564"/>
     <w:pPr>
-      <w:keepNext/>
+      <w:keepNext w:val="true"/>
       <w:keepLines/>
       <w:spacing w:before="160" w:after="80"/>
       <w:outlineLvl w:val="1"/>
     </w:pPr>
     <w:rPr>
-      <w:rFonts w:asciiTheme="majorHAnsi" w:eastAsiaTheme="majorEastAsia" w:hAnsiTheme="majorHAnsi" w:cstheme="majorBidi"/>
-      <w:color w:val="0F4761" w:themeColor="accent1" w:themeShade="BF"/>
+      <w:rFonts w:ascii="Aptos Display" w:hAnsi="Aptos Display" w:eastAsia="" w:cs="" w:asciiTheme="majorHAnsi" w:cstheme="majorBidi" w:eastAsiaTheme="majorEastAsia" w:hAnsiTheme="majorHAnsi"/>
+      <w:color w:val="0F4761" w:themeColor="accent1" w:themeShade="bf"/>
       <w:sz w:val="32"/>
       <w:szCs w:val="32"/>
     </w:rPr>
   </w:style>
   <w:style w:type="paragraph" w:styleId="Heading3">
-    <w:name w:val="heading 3"/>
+    <w:name w:val="Heading 3"/>
     <w:basedOn w:val="Normal"/>
     <w:next w:val="Normal"/>
     <w:link w:val="Heading3Char"/>
@@ -2740,20 +2993,20 @@
     <w:qFormat/>
     <w:rsid w:val="00690564"/>
     <w:pPr>
-      <w:keepNext/>
+      <w:keepNext w:val="true"/>
       <w:keepLines/>
       <w:spacing w:before="160" w:after="80"/>
       <w:outlineLvl w:val="2"/>
     </w:pPr>
     <w:rPr>
-      <w:rFonts w:eastAsiaTheme="majorEastAsia" w:cstheme="majorBidi"/>
-      <w:color w:val="0F4761" w:themeColor="accent1" w:themeShade="BF"/>
+      <w:rFonts w:eastAsia="" w:cs="" w:cstheme="majorBidi" w:eastAsiaTheme="majorEastAsia"/>
+      <w:color w:val="0F4761" w:themeColor="accent1" w:themeShade="bf"/>
       <w:sz w:val="28"/>
       <w:szCs w:val="28"/>
     </w:rPr>
   </w:style>
   <w:style w:type="paragraph" w:styleId="Heading4">
-    <w:name w:val="heading 4"/>
+    <w:name w:val="Heading 4"/>
     <w:basedOn w:val="Normal"/>
     <w:next w:val="Normal"/>
     <w:link w:val="Heading4Char"/>
@@ -2763,20 +3016,20 @@
     <w:qFormat/>
     <w:rsid w:val="00690564"/>
     <w:pPr>
-      <w:keepNext/>
+      <w:keepNext w:val="true"/>
       <w:keepLines/>
       <w:spacing w:before="80" w:after="40"/>
       <w:outlineLvl w:val="3"/>
     </w:pPr>
     <w:rPr>
-      <w:rFonts w:eastAsiaTheme="majorEastAsia" w:cstheme="majorBidi"/>
+      <w:rFonts w:eastAsia="" w:cs="" w:cstheme="majorBidi" w:eastAsiaTheme="majorEastAsia"/>
       <w:i/>
       <w:iCs/>
-      <w:color w:val="0F4761" w:themeColor="accent1" w:themeShade="BF"/>
+      <w:color w:val="0F4761" w:themeColor="accent1" w:themeShade="bf"/>
     </w:rPr>
   </w:style>
   <w:style w:type="paragraph" w:styleId="Heading5">
-    <w:name w:val="heading 5"/>
+    <w:name w:val="Heading 5"/>
     <w:basedOn w:val="Normal"/>
     <w:next w:val="Normal"/>
     <w:link w:val="Heading5Char"/>
@@ -2786,18 +3039,18 @@
     <w:qFormat/>
     <w:rsid w:val="00690564"/>
     <w:pPr>
-      <w:keepNext/>
+      <w:keepNext w:val="true"/>
       <w:keepLines/>
       <w:spacing w:before="80" w:after="40"/>
       <w:outlineLvl w:val="4"/>
     </w:pPr>
     <w:rPr>
-      <w:rFonts w:eastAsiaTheme="majorEastAsia" w:cstheme="majorBidi"/>
-      <w:color w:val="0F4761" w:themeColor="accent1" w:themeShade="BF"/>
+      <w:rFonts w:eastAsia="" w:cs="" w:cstheme="majorBidi" w:eastAsiaTheme="majorEastAsia"/>
+      <w:color w:val="0F4761" w:themeColor="accent1" w:themeShade="bf"/>
     </w:rPr>
   </w:style>
   <w:style w:type="paragraph" w:styleId="Heading6">
-    <w:name w:val="heading 6"/>
+    <w:name w:val="Heading 6"/>
     <w:basedOn w:val="Normal"/>
     <w:next w:val="Normal"/>
     <w:link w:val="Heading6Char"/>
@@ -2807,20 +3060,20 @@
     <w:qFormat/>
     <w:rsid w:val="00690564"/>
     <w:pPr>
-      <w:keepNext/>
+      <w:keepNext w:val="true"/>
       <w:keepLines/>
       <w:spacing w:before="40" w:after="0"/>
       <w:outlineLvl w:val="5"/>
     </w:pPr>
     <w:rPr>
-      <w:rFonts w:eastAsiaTheme="majorEastAsia" w:cstheme="majorBidi"/>
+      <w:rFonts w:eastAsia="" w:cs="" w:cstheme="majorBidi" w:eastAsiaTheme="majorEastAsia"/>
       <w:i/>
       <w:iCs/>
-      <w:color w:val="595959" w:themeColor="text1" w:themeTint="A6"/>
+      <w:color w:val="595959" w:themeColor="text1" w:themeTint="a6"/>
     </w:rPr>
   </w:style>
   <w:style w:type="paragraph" w:styleId="Heading7">
-    <w:name w:val="heading 7"/>
+    <w:name w:val="Heading 7"/>
     <w:basedOn w:val="Normal"/>
     <w:next w:val="Normal"/>
     <w:link w:val="Heading7Char"/>
@@ -2830,18 +3083,18 @@
     <w:qFormat/>
     <w:rsid w:val="00690564"/>
     <w:pPr>
-      <w:keepNext/>
+      <w:keepNext w:val="true"/>
       <w:keepLines/>
       <w:spacing w:before="40" w:after="0"/>
       <w:outlineLvl w:val="6"/>
     </w:pPr>
     <w:rPr>
-      <w:rFonts w:eastAsiaTheme="majorEastAsia" w:cstheme="majorBidi"/>
-      <w:color w:val="595959" w:themeColor="text1" w:themeTint="A6"/>
+      <w:rFonts w:eastAsia="" w:cs="" w:cstheme="majorBidi" w:eastAsiaTheme="majorEastAsia"/>
+      <w:color w:val="595959" w:themeColor="text1" w:themeTint="a6"/>
     </w:rPr>
   </w:style>
   <w:style w:type="paragraph" w:styleId="Heading8">
-    <w:name w:val="heading 8"/>
+    <w:name w:val="Heading 8"/>
     <w:basedOn w:val="Normal"/>
     <w:next w:val="Normal"/>
     <w:link w:val="Heading8Char"/>
@@ -2851,20 +3104,20 @@
     <w:qFormat/>
     <w:rsid w:val="00690564"/>
     <w:pPr>
-      <w:keepNext/>
+      <w:keepNext w:val="true"/>
       <w:keepLines/>
-      <w:spacing w:after="0"/>
+      <w:spacing w:before="0" w:after="0"/>
       <w:outlineLvl w:val="7"/>
     </w:pPr>
     <w:rPr>
-      <w:rFonts w:eastAsiaTheme="majorEastAsia" w:cstheme="majorBidi"/>
+      <w:rFonts w:eastAsia="" w:cs="" w:cstheme="majorBidi" w:eastAsiaTheme="majorEastAsia"/>
       <w:i/>
       <w:iCs/>
-      <w:color w:val="272727" w:themeColor="text1" w:themeTint="D8"/>
+      <w:color w:val="272727" w:themeColor="text1" w:themeTint="d8"/>
     </w:rPr>
   </w:style>
   <w:style w:type="paragraph" w:styleId="Heading9">
-    <w:name w:val="heading 9"/>
+    <w:name w:val="Heading 9"/>
     <w:basedOn w:val="Normal"/>
     <w:next w:val="Normal"/>
     <w:link w:val="Heading9Char"/>
@@ -2874,43 +3127,24 @@
     <w:qFormat/>
     <w:rsid w:val="00690564"/>
     <w:pPr>
-      <w:keepNext/>
+      <w:keepNext w:val="true"/>
       <w:keepLines/>
-      <w:spacing w:after="0"/>
+      <w:spacing w:before="0" w:after="0"/>
       <w:outlineLvl w:val="8"/>
     </w:pPr>
     <w:rPr>
-      <w:rFonts w:eastAsiaTheme="majorEastAsia" w:cstheme="majorBidi"/>
-      <w:color w:val="272727" w:themeColor="text1" w:themeTint="D8"/>
+      <w:rFonts w:eastAsia="" w:cs="" w:cstheme="majorBidi" w:eastAsiaTheme="majorEastAsia"/>
+      <w:color w:val="272727" w:themeColor="text1" w:themeTint="d8"/>
     </w:rPr>
   </w:style>
-  <w:style w:type="character" w:default="1" w:styleId="DefaultParagraphFont">
+  <w:style w:type="character" w:styleId="DefaultParagraphFont" w:default="1">
     <w:name w:val="Default Paragraph Font"/>
     <w:uiPriority w:val="1"/>
     <w:unhideWhenUsed/>
-  </w:style>
-  <w:style w:type="table" w:default="1" w:styleId="TableNormal">
-    <w:name w:val="Normal Table"/>
-    <w:uiPriority w:val="99"/>
-    <w:semiHidden/>
-    <w:unhideWhenUsed/>
-    <w:tblPr>
-      <w:tblInd w:w="0" w:type="dxa"/>
-      <w:tblCellMar>
-        <w:top w:w="0" w:type="dxa"/>
-        <w:left w:w="108" w:type="dxa"/>
-        <w:bottom w:w="0" w:type="dxa"/>
-        <w:right w:w="108" w:type="dxa"/>
-      </w:tblCellMar>
-    </w:tblPr>
-  </w:style>
-  <w:style w:type="numbering" w:default="1" w:styleId="NoList">
-    <w:name w:val="No List"/>
-    <w:uiPriority w:val="99"/>
-    <w:semiHidden/>
-    <w:unhideWhenUsed/>
-  </w:style>
-  <w:style w:type="character" w:customStyle="1" w:styleId="Heading1Char">
+    <w:qFormat/>
+    <w:rPr/>
+  </w:style>
+  <w:style w:type="character" w:styleId="Heading1Char" w:customStyle="1">
     <w:name w:val="Heading 1 Char"/>
     <w:basedOn w:val="DefaultParagraphFont"/>
     <w:link w:val="Heading1"/>
@@ -2918,13 +3152,13 @@
     <w:qFormat/>
     <w:rsid w:val="00690564"/>
     <w:rPr>
-      <w:rFonts w:asciiTheme="majorHAnsi" w:eastAsiaTheme="majorEastAsia" w:hAnsiTheme="majorHAnsi" w:cstheme="majorBidi"/>
-      <w:color w:val="0F4761" w:themeColor="accent1" w:themeShade="BF"/>
+      <w:rFonts w:ascii="Aptos Display" w:hAnsi="Aptos Display" w:eastAsia="" w:cs="" w:asciiTheme="majorHAnsi" w:cstheme="majorBidi" w:eastAsiaTheme="majorEastAsia" w:hAnsiTheme="majorHAnsi"/>
+      <w:color w:val="0F4761" w:themeColor="accent1" w:themeShade="bf"/>
       <w:sz w:val="40"/>
       <w:szCs w:val="40"/>
     </w:rPr>
   </w:style>
-  <w:style w:type="character" w:customStyle="1" w:styleId="Heading2Char">
+  <w:style w:type="character" w:styleId="Heading2Char" w:customStyle="1">
     <w:name w:val="Heading 2 Char"/>
     <w:basedOn w:val="DefaultParagraphFont"/>
     <w:link w:val="Heading2"/>
@@ -2933,13 +3167,13 @@
     <w:qFormat/>
     <w:rsid w:val="00690564"/>
     <w:rPr>
-      <w:rFonts w:asciiTheme="majorHAnsi" w:eastAsiaTheme="majorEastAsia" w:hAnsiTheme="majorHAnsi" w:cstheme="majorBidi"/>
-      <w:color w:val="0F4761" w:themeColor="accent1" w:themeShade="BF"/>
+      <w:rFonts w:ascii="Aptos Display" w:hAnsi="Aptos Display" w:eastAsia="" w:cs="" w:asciiTheme="majorHAnsi" w:cstheme="majorBidi" w:eastAsiaTheme="majorEastAsia" w:hAnsiTheme="majorHAnsi"/>
+      <w:color w:val="0F4761" w:themeColor="accent1" w:themeShade="bf"/>
       <w:sz w:val="32"/>
       <w:szCs w:val="32"/>
     </w:rPr>
   </w:style>
-  <w:style w:type="character" w:customStyle="1" w:styleId="Heading3Char">
+  <w:style w:type="character" w:styleId="Heading3Char" w:customStyle="1">
     <w:name w:val="Heading 3 Char"/>
     <w:basedOn w:val="DefaultParagraphFont"/>
     <w:link w:val="Heading3"/>
@@ -2948,13 +3182,13 @@
     <w:qFormat/>
     <w:rsid w:val="00690564"/>
     <w:rPr>
-      <w:rFonts w:eastAsiaTheme="majorEastAsia" w:cstheme="majorBidi"/>
-      <w:color w:val="0F4761" w:themeColor="accent1" w:themeShade="BF"/>
+      <w:rFonts w:eastAsia="" w:cs="" w:cstheme="majorBidi" w:eastAsiaTheme="majorEastAsia"/>
+      <w:color w:val="0F4761" w:themeColor="accent1" w:themeShade="bf"/>
       <w:sz w:val="28"/>
       <w:szCs w:val="28"/>
     </w:rPr>
   </w:style>
-  <w:style w:type="character" w:customStyle="1" w:styleId="Heading4Char">
+  <w:style w:type="character" w:styleId="Heading4Char" w:customStyle="1">
     <w:name w:val="Heading 4 Char"/>
     <w:basedOn w:val="DefaultParagraphFont"/>
     <w:link w:val="Heading4"/>
@@ -2963,13 +3197,13 @@
     <w:qFormat/>
     <w:rsid w:val="00690564"/>
     <w:rPr>
-      <w:rFonts w:eastAsiaTheme="majorEastAsia" w:cstheme="majorBidi"/>
+      <w:rFonts w:eastAsia="" w:cs="" w:cstheme="majorBidi" w:eastAsiaTheme="majorEastAsia"/>
       <w:i/>
       <w:iCs/>
-      <w:color w:val="0F4761" w:themeColor="accent1" w:themeShade="BF"/>
+      <w:color w:val="0F4761" w:themeColor="accent1" w:themeShade="bf"/>
     </w:rPr>
   </w:style>
-  <w:style w:type="character" w:customStyle="1" w:styleId="Heading5Char">
+  <w:style w:type="character" w:styleId="Heading5Char" w:customStyle="1">
     <w:name w:val="Heading 5 Char"/>
     <w:basedOn w:val="DefaultParagraphFont"/>
     <w:link w:val="Heading5"/>
@@ -2978,11 +3212,11 @@
     <w:qFormat/>
     <w:rsid w:val="00690564"/>
     <w:rPr>
-      <w:rFonts w:eastAsiaTheme="majorEastAsia" w:cstheme="majorBidi"/>
-      <w:color w:val="0F4761" w:themeColor="accent1" w:themeShade="BF"/>
+      <w:rFonts w:eastAsia="" w:cs="" w:cstheme="majorBidi" w:eastAsiaTheme="majorEastAsia"/>
+      <w:color w:val="0F4761" w:themeColor="accent1" w:themeShade="bf"/>
     </w:rPr>
   </w:style>
-  <w:style w:type="character" w:customStyle="1" w:styleId="Heading6Char">
+  <w:style w:type="character" w:styleId="Heading6Char" w:customStyle="1">
     <w:name w:val="Heading 6 Char"/>
     <w:basedOn w:val="DefaultParagraphFont"/>
     <w:link w:val="Heading6"/>
@@ -2991,13 +3225,13 @@
     <w:qFormat/>
     <w:rsid w:val="00690564"/>
     <w:rPr>
-      <w:rFonts w:eastAsiaTheme="majorEastAsia" w:cstheme="majorBidi"/>
+      <w:rFonts w:eastAsia="" w:cs="" w:cstheme="majorBidi" w:eastAsiaTheme="majorEastAsia"/>
       <w:i/>
       <w:iCs/>
-      <w:color w:val="595959" w:themeColor="text1" w:themeTint="A6"/>
+      <w:color w:val="595959" w:themeColor="text1" w:themeTint="a6"/>
     </w:rPr>
   </w:style>
-  <w:style w:type="character" w:customStyle="1" w:styleId="Heading7Char">
+  <w:style w:type="character" w:styleId="Heading7Char" w:customStyle="1">
     <w:name w:val="Heading 7 Char"/>
     <w:basedOn w:val="DefaultParagraphFont"/>
     <w:link w:val="Heading7"/>
@@ -3006,11 +3240,11 @@
     <w:qFormat/>
     <w:rsid w:val="00690564"/>
     <w:rPr>
-      <w:rFonts w:eastAsiaTheme="majorEastAsia" w:cstheme="majorBidi"/>
-      <w:color w:val="595959" w:themeColor="text1" w:themeTint="A6"/>
+      <w:rFonts w:eastAsia="" w:cs="" w:cstheme="majorBidi" w:eastAsiaTheme="majorEastAsia"/>
+      <w:color w:val="595959" w:themeColor="text1" w:themeTint="a6"/>
     </w:rPr>
   </w:style>
-  <w:style w:type="character" w:customStyle="1" w:styleId="Heading8Char">
+  <w:style w:type="character" w:styleId="Heading8Char" w:customStyle="1">
     <w:name w:val="Heading 8 Char"/>
     <w:basedOn w:val="DefaultParagraphFont"/>
     <w:link w:val="Heading8"/>
@@ -3019,13 +3253,13 @@
     <w:qFormat/>
     <w:rsid w:val="00690564"/>
     <w:rPr>
-      <w:rFonts w:eastAsiaTheme="majorEastAsia" w:cstheme="majorBidi"/>
+      <w:rFonts w:eastAsia="" w:cs="" w:cstheme="majorBidi" w:eastAsiaTheme="majorEastAsia"/>
       <w:i/>
       <w:iCs/>
-      <w:color w:val="272727" w:themeColor="text1" w:themeTint="D8"/>
+      <w:color w:val="272727" w:themeColor="text1" w:themeTint="d8"/>
     </w:rPr>
   </w:style>
-  <w:style w:type="character" w:customStyle="1" w:styleId="Heading9Char">
+  <w:style w:type="character" w:styleId="Heading9Char" w:customStyle="1">
     <w:name w:val="Heading 9 Char"/>
     <w:basedOn w:val="DefaultParagraphFont"/>
     <w:link w:val="Heading9"/>
@@ -3034,11 +3268,11 @@
     <w:qFormat/>
     <w:rsid w:val="00690564"/>
     <w:rPr>
-      <w:rFonts w:eastAsiaTheme="majorEastAsia" w:cstheme="majorBidi"/>
-      <w:color w:val="272727" w:themeColor="text1" w:themeTint="D8"/>
+      <w:rFonts w:eastAsia="" w:cs="" w:cstheme="majorBidi" w:eastAsiaTheme="majorEastAsia"/>
+      <w:color w:val="272727" w:themeColor="text1" w:themeTint="d8"/>
     </w:rPr>
   </w:style>
-  <w:style w:type="character" w:customStyle="1" w:styleId="TitleChar">
+  <w:style w:type="character" w:styleId="TitleChar" w:customStyle="1">
     <w:name w:val="Title Char"/>
     <w:basedOn w:val="DefaultParagraphFont"/>
     <w:link w:val="Title"/>
@@ -3046,14 +3280,14 @@
     <w:qFormat/>
     <w:rsid w:val="00690564"/>
     <w:rPr>
-      <w:rFonts w:asciiTheme="majorHAnsi" w:eastAsiaTheme="majorEastAsia" w:hAnsiTheme="majorHAnsi" w:cstheme="majorBidi"/>
+      <w:rFonts w:ascii="Aptos Display" w:hAnsi="Aptos Display" w:eastAsia="" w:cs="" w:asciiTheme="majorHAnsi" w:cstheme="majorBidi" w:eastAsiaTheme="majorEastAsia" w:hAnsiTheme="majorHAnsi"/>
       <w:spacing w:val="-10"/>
       <w:kern w:val="2"/>
       <w:sz w:val="56"/>
       <w:szCs w:val="56"/>
     </w:rPr>
   </w:style>
-  <w:style w:type="character" w:customStyle="1" w:styleId="SubtitleChar">
+  <w:style w:type="character" w:styleId="SubtitleChar" w:customStyle="1">
     <w:name w:val="Subtitle Char"/>
     <w:basedOn w:val="DefaultParagraphFont"/>
     <w:link w:val="Subtitle"/>
@@ -3061,14 +3295,14 @@
     <w:qFormat/>
     <w:rsid w:val="00690564"/>
     <w:rPr>
-      <w:rFonts w:eastAsiaTheme="majorEastAsia" w:cstheme="majorBidi"/>
-      <w:color w:val="595959" w:themeColor="text1" w:themeTint="A6"/>
+      <w:rFonts w:eastAsia="" w:cs="" w:cstheme="majorBidi" w:eastAsiaTheme="majorEastAsia"/>
+      <w:color w:val="595959" w:themeColor="text1" w:themeTint="a6"/>
       <w:spacing w:val="15"/>
       <w:sz w:val="28"/>
       <w:szCs w:val="28"/>
     </w:rPr>
   </w:style>
-  <w:style w:type="character" w:customStyle="1" w:styleId="QuoteChar">
+  <w:style w:type="character" w:styleId="QuoteChar" w:customStyle="1">
     <w:name w:val="Quote Char"/>
     <w:basedOn w:val="DefaultParagraphFont"/>
     <w:link w:val="Quote"/>
@@ -3078,7 +3312,7 @@
     <w:rPr>
       <w:i/>
       <w:iCs/>
-      <w:color w:val="404040" w:themeColor="text1" w:themeTint="BF"/>
+      <w:color w:val="404040" w:themeColor="text1" w:themeTint="bf"/>
     </w:rPr>
   </w:style>
   <w:style w:type="character" w:styleId="IntenseEmphasis">
@@ -3090,10 +3324,10 @@
     <w:rPr>
       <w:i/>
       <w:iCs/>
-      <w:color w:val="0F4761" w:themeColor="accent1" w:themeShade="BF"/>
+      <w:color w:val="0F4761" w:themeColor="accent1" w:themeShade="bf"/>
     </w:rPr>
   </w:style>
-  <w:style w:type="character" w:customStyle="1" w:styleId="IntenseQuoteChar">
+  <w:style w:type="character" w:styleId="IntenseQuoteChar" w:customStyle="1">
     <w:name w:val="Intense Quote Char"/>
     <w:basedOn w:val="DefaultParagraphFont"/>
     <w:link w:val="IntenseQuote"/>
@@ -3103,7 +3337,7 @@
     <w:rPr>
       <w:i/>
       <w:iCs/>
-      <w:color w:val="0F4761" w:themeColor="accent1" w:themeShade="BF"/>
+      <w:color w:val="0F4761" w:themeColor="accent1" w:themeShade="bf"/>
     </w:rPr>
   </w:style>
   <w:style w:type="character" w:styleId="IntenseReference">
@@ -3116,40 +3350,80 @@
       <w:b/>
       <w:bCs/>
       <w:smallCaps/>
-      <w:color w:val="0F4761" w:themeColor="accent1" w:themeShade="BF"/>
+      <w:color w:val="0F4761" w:themeColor="accent1" w:themeShade="bf"/>
       <w:spacing w:val="5"/>
     </w:rPr>
   </w:style>
-  <w:style w:type="paragraph" w:customStyle="1" w:styleId="Heading">
+  <w:style w:type="character" w:styleId="PlaceholderText">
+    <w:name w:val="Placeholder Text"/>
+    <w:basedOn w:val="DefaultParagraphFont"/>
+    <w:uiPriority w:val="99"/>
+    <w:semiHidden/>
+    <w:qFormat/>
+    <w:rsid w:val="007725da"/>
+    <w:rPr>
+      <w:color w:val="666666"/>
+    </w:rPr>
+  </w:style>
+  <w:style w:type="paragraph" w:styleId="Heading" w:customStyle="1">
     <w:name w:val="Heading"/>
     <w:basedOn w:val="Normal"/>
-    <w:next w:val="BodyText"/>
+    <w:next w:val="TextBody"/>
     <w:qFormat/>
     <w:pPr>
-      <w:keepNext/>
+      <w:keepNext w:val="true"/>
       <w:spacing w:before="240" w:after="120"/>
     </w:pPr>
     <w:rPr>
-      <w:rFonts w:ascii="Liberation Sans" w:eastAsia="Noto Sans CJK SC" w:hAnsi="Liberation Sans" w:cs="FreeSans"/>
+      <w:rFonts w:ascii="Liberation Sans" w:hAnsi="Liberation Sans" w:eastAsia="Noto Sans CJK SC" w:cs="FreeSans"/>
       <w:sz w:val="28"/>
       <w:szCs w:val="28"/>
     </w:rPr>
   </w:style>
-  <w:style w:type="paragraph" w:styleId="BodyText">
+  <w:style w:type="paragraph" w:styleId="TextBody">
     <w:name w:val="Body Text"/>
     <w:basedOn w:val="Normal"/>
     <w:pPr>
-      <w:spacing w:after="140"/>
+      <w:spacing w:before="0" w:after="140"/>
     </w:pPr>
+    <w:rPr/>
   </w:style>
   <w:style w:type="paragraph" w:styleId="List">
     <w:name w:val="List"/>
-    <w:basedOn w:val="BodyText"/>
+    <w:basedOn w:val="TextBody"/>
+    <w:pPr/>
     <w:rPr>
       <w:rFonts w:cs="FreeSans"/>
     </w:rPr>
   </w:style>
   <w:style w:type="paragraph" w:styleId="Caption">
+    <w:name w:val="Caption"/>
+    <w:basedOn w:val="Normal"/>
+    <w:qFormat/>
+    <w:pPr>
+      <w:suppressLineNumbers/>
+      <w:spacing w:before="120" w:after="120"/>
+    </w:pPr>
+    <w:rPr>
+      <w:rFonts w:cs="FreeSans"/>
+      <w:i/>
+      <w:iCs/>
+      <w:sz w:val="24"/>
+      <w:szCs w:val="24"/>
+    </w:rPr>
+  </w:style>
+  <w:style w:type="paragraph" w:styleId="Index" w:customStyle="1">
+    <w:name w:val="Index"/>
+    <w:basedOn w:val="Normal"/>
+    <w:qFormat/>
+    <w:pPr>
+      <w:suppressLineNumbers/>
+    </w:pPr>
+    <w:rPr>
+      <w:rFonts w:cs="FreeSans"/>
+    </w:rPr>
+  </w:style>
+  <w:style w:type="paragraph" w:styleId="Caption1">
     <w:name w:val="caption"/>
     <w:basedOn w:val="Normal"/>
     <w:qFormat/>
@@ -3163,17 +3437,6 @@
       <w:iCs/>
     </w:rPr>
   </w:style>
-  <w:style w:type="paragraph" w:customStyle="1" w:styleId="Index">
-    <w:name w:val="Index"/>
-    <w:basedOn w:val="Normal"/>
-    <w:qFormat/>
-    <w:pPr>
-      <w:suppressLineNumbers/>
-    </w:pPr>
-    <w:rPr>
-      <w:rFonts w:cs="FreeSans"/>
-    </w:rPr>
-  </w:style>
   <w:style w:type="paragraph" w:styleId="Title">
     <w:name w:val="Title"/>
     <w:basedOn w:val="Normal"/>
@@ -3183,11 +3446,11 @@
     <w:qFormat/>
     <w:rsid w:val="00690564"/>
     <w:pPr>
-      <w:spacing w:after="80" w:line="240" w:lineRule="auto"/>
+      <w:spacing w:lineRule="auto" w:line="240" w:before="0" w:after="80"/>
       <w:contextualSpacing/>
     </w:pPr>
     <w:rPr>
-      <w:rFonts w:asciiTheme="majorHAnsi" w:eastAsiaTheme="majorEastAsia" w:hAnsiTheme="majorHAnsi" w:cstheme="majorBidi"/>
+      <w:rFonts w:ascii="Aptos Display" w:hAnsi="Aptos Display" w:eastAsia="" w:cs="" w:asciiTheme="majorHAnsi" w:cstheme="majorBidi" w:eastAsiaTheme="majorEastAsia" w:hAnsiTheme="majorHAnsi"/>
       <w:spacing w:val="-10"/>
       <w:sz w:val="56"/>
       <w:szCs w:val="56"/>
@@ -3201,9 +3464,10 @@
     <w:uiPriority w:val="11"/>
     <w:qFormat/>
     <w:rsid w:val="00690564"/>
+    <w:pPr/>
     <w:rPr>
-      <w:rFonts w:eastAsiaTheme="majorEastAsia" w:cstheme="majorBidi"/>
-      <w:color w:val="595959" w:themeColor="text1" w:themeTint="A6"/>
+      <w:rFonts w:eastAsia="" w:cs="" w:cstheme="majorBidi" w:eastAsiaTheme="majorEastAsia"/>
+      <w:color w:val="595959" w:themeColor="text1" w:themeTint="a6"/>
       <w:spacing w:val="15"/>
       <w:sz w:val="28"/>
       <w:szCs w:val="28"/>
@@ -3218,13 +3482,13 @@
     <w:qFormat/>
     <w:rsid w:val="00690564"/>
     <w:pPr>
-      <w:spacing w:before="160"/>
+      <w:spacing w:before="160" w:after="160"/>
       <w:jc w:val="center"/>
     </w:pPr>
     <w:rPr>
       <w:i/>
       <w:iCs/>
-      <w:color w:val="404040" w:themeColor="text1" w:themeTint="BF"/>
+      <w:color w:val="404040" w:themeColor="text1" w:themeTint="bf"/>
     </w:rPr>
   </w:style>
   <w:style w:type="paragraph" w:styleId="ListParagraph">
@@ -3234,9 +3498,11 @@
     <w:qFormat/>
     <w:rsid w:val="00690564"/>
     <w:pPr>
-      <w:ind w:left="720"/>
+      <w:spacing w:before="0" w:after="160"/>
+      <w:ind w:left="720" w:hanging="0"/>
       <w:contextualSpacing/>
     </w:pPr>
+    <w:rPr/>
   </w:style>
   <w:style w:type="paragraph" w:styleId="IntenseQuote">
     <w:name w:val="Intense Quote"/>
@@ -3252,38 +3518,49 @@
         <w:bottom w:val="single" w:sz="4" w:space="10" w:color="0F4761"/>
       </w:pBdr>
       <w:spacing w:before="360" w:after="360"/>
-      <w:ind w:left="864" w:right="864"/>
+      <w:ind w:left="864" w:right="864" w:hanging="0"/>
       <w:jc w:val="center"/>
     </w:pPr>
     <w:rPr>
       <w:i/>
       <w:iCs/>
-      <w:color w:val="0F4761" w:themeColor="accent1" w:themeShade="BF"/>
+      <w:color w:val="0F4761" w:themeColor="accent1" w:themeShade="bf"/>
     </w:rPr>
   </w:style>
-  <w:style w:type="character" w:styleId="PlaceholderText">
-    <w:name w:val="Placeholder Text"/>
-    <w:basedOn w:val="DefaultParagraphFont"/>
+  <w:style w:type="numbering" w:styleId="NoList" w:default="1">
+    <w:name w:val="No List"/>
     <w:uiPriority w:val="99"/>
     <w:semiHidden/>
-    <w:rsid w:val="007725DA"/>
-    <w:rPr>
-      <w:color w:val="666666"/>
-    </w:rPr>
+    <w:unhideWhenUsed/>
+    <w:qFormat/>
+  </w:style>
+  <w:style w:type="table" w:default="1" w:styleId="TableNormal">
+    <w:name w:val="Normal Table"/>
+    <w:uiPriority w:val="99"/>
+    <w:semiHidden/>
+    <w:unhideWhenUsed/>
+    <w:tblPr>
+      <w:tblCellMar>
+        <w:top w:w="0" w:type="dxa"/>
+        <w:left w:w="108" w:type="dxa"/>
+        <w:bottom w:w="0" w:type="dxa"/>
+        <w:right w:w="108" w:type="dxa"/>
+      </w:tblCellMar>
+    </w:tblPr>
   </w:style>
   <w:style w:type="table" w:styleId="TableGrid">
     <w:name w:val="Table Grid"/>
     <w:basedOn w:val="TableNormal"/>
     <w:uiPriority w:val="39"/>
-    <w:rsid w:val="00B4602E"/>
+    <w:rsid w:val="00b4602e"/>
     <w:tblPr>
       <w:tblBorders>
-        <w:top w:val="single" w:sz="4" w:space="0" w:color="auto"/>
-        <w:left w:val="single" w:sz="4" w:space="0" w:color="auto"/>
-        <w:bottom w:val="single" w:sz="4" w:space="0" w:color="auto"/>
-        <w:right w:val="single" w:sz="4" w:space="0" w:color="auto"/>
-        <w:insideH w:val="single" w:sz="4" w:space="0" w:color="auto"/>
-        <w:insideV w:val="single" w:sz="4" w:space="0" w:color="auto"/>
+        <w:top w:val="single" w:color="auto" w:sz="4" w:space="0"/>
+        <w:left w:val="single" w:color="auto" w:sz="4" w:space="0"/>
+        <w:bottom w:val="single" w:color="auto" w:sz="4" w:space="0"/>
+        <w:right w:val="single" w:color="auto" w:sz="4" w:space="0"/>
+        <w:insideH w:val="single" w:color="auto" w:sz="4" w:space="0"/>
+        <w:insideV w:val="single" w:color="auto" w:sz="4" w:space="0"/>
       </w:tblBorders>
     </w:tblPr>
   </w:style>

</xml_diff>